<commit_message>
Updating the docs with some added text and formatting changes
</commit_message>
<xml_diff>
--- a/public/documents/questionnaire-1.docx
+++ b/public/documents/questionnaire-1.docx
@@ -1,33 +1,35 @@
 
 <file path=word/document.xml><?xml version="1.0" encoding="utf-8"?>
-<w:document xmlns:ve="http://schemas.openxmlformats.org/markup-compatibility/2006" xmlns:o="urn:schemas-microsoft-com:office:office" xmlns:r="http://schemas.openxmlformats.org/officeDocument/2006/relationships" xmlns:m="http://schemas.openxmlformats.org/officeDocument/2006/math" xmlns:v="urn:schemas-microsoft-com:vml" xmlns:wp="http://schemas.openxmlformats.org/drawingml/2006/wordprocessingDrawing" xmlns:w10="urn:schemas-microsoft-com:office:word" xmlns:w="http://schemas.openxmlformats.org/wordprocessingml/2006/main" xmlns:wne="http://schemas.microsoft.com/office/word/2006/wordml" xmlns:a="http://schemas.openxmlformats.org/drawingml/2006/main" xmlns:pic="http://schemas.openxmlformats.org/drawingml/2006/picture" xml:space="preserve">
+<w:document xmlns:wpc="http://schemas.microsoft.com/office/word/2010/wordprocessingCanvas" xmlns:mo="http://schemas.microsoft.com/office/mac/office/2008/main" xmlns:mc="http://schemas.openxmlformats.org/markup-compatibility/2006" xmlns:mv="urn:schemas-microsoft-com:mac:vml" xmlns:o="urn:schemas-microsoft-com:office:office" xmlns:r="http://schemas.openxmlformats.org/officeDocument/2006/relationships" xmlns:m="http://schemas.openxmlformats.org/officeDocument/2006/math" xmlns:v="urn:schemas-microsoft-com:vml" xmlns:wp14="http://schemas.microsoft.com/office/word/2010/wordprocessingDrawing" xmlns:wp="http://schemas.openxmlformats.org/drawingml/2006/wordprocessingDrawing" xmlns:w10="urn:schemas-microsoft-com:office:word" xmlns:w="http://schemas.openxmlformats.org/wordprocessingml/2006/main" xmlns:w14="http://schemas.microsoft.com/office/word/2010/wordml" xmlns:w15="http://schemas.microsoft.com/office/word/2012/wordml" xmlns:wpg="http://schemas.microsoft.com/office/word/2010/wordprocessingGroup" xmlns:wpi="http://schemas.microsoft.com/office/word/2010/wordprocessingInk" xmlns:wne="http://schemas.microsoft.com/office/word/2006/wordml" xmlns:wps="http://schemas.microsoft.com/office/word/2010/wordprocessingShape" mc:Ignorable="w14 w15 wp14 mv">
   <w:body>
     <w:p>
       <w:pPr>
         <w:spacing w:before="49"/>
-        <w:ind w:left="0" w:right="0" w:firstLine="0"/>
-        <w:jc w:val="left"/>
-        <w:rPr>
-          <w:rFonts w:ascii="Times New Roman" w:hAnsi="Times New Roman" w:cs="Times New Roman" w:eastAsia="Times New Roman" w:hint="default"/>
+        <w:ind w:left="567"/>
+        <w:rPr>
+          <w:rFonts w:ascii="Times New Roman" w:eastAsia="Times New Roman" w:hAnsi="Times New Roman" w:cs="Times New Roman"/>
           <w:sz w:val="31"/>
           <w:szCs w:val="31"/>
         </w:rPr>
       </w:pPr>
-      <w:r>
-        <w:rPr>
+      <w:bookmarkStart w:id="0" w:name="_GoBack"/>
+      <w:r>
+        <w:rPr>
+          <w:noProof/>
           <w:position w:val="-11"/>
+          <w:lang w:val="en-GB" w:eastAsia="en-GB"/>
         </w:rPr>
         <w:drawing>
-          <wp:inline distT="0" distB="0" distL="0" distR="0">
+          <wp:inline distT="0" distB="0" distL="0" distR="0" wp14:anchorId="3AB3B52A" wp14:editId="1B39E2CD">
             <wp:extent cx="3840479" cy="173735"/>
             <wp:effectExtent l="0" t="0" r="0" b="0"/>
-            <wp:docPr id="1" name="image1.jpeg" descr=""/>
+            <wp:docPr id="1" name="image1.jpeg"/>
             <wp:cNvGraphicFramePr>
-              <a:graphicFrameLocks noChangeAspect="1"/>
+              <a:graphicFrameLocks xmlns:a="http://schemas.openxmlformats.org/drawingml/2006/main" noChangeAspect="1"/>
             </wp:cNvGraphicFramePr>
-            <a:graphic>
+            <a:graphic xmlns:a="http://schemas.openxmlformats.org/drawingml/2006/main">
               <a:graphicData uri="http://schemas.openxmlformats.org/drawingml/2006/picture">
-                <pic:pic>
+                <pic:pic xmlns:pic="http://schemas.openxmlformats.org/drawingml/2006/picture">
                   <pic:nvPicPr>
                     <pic:cNvPr id="2" name="image1.jpeg"/>
                     <pic:cNvPicPr/>
@@ -53,17 +55,13 @@
           </wp:inline>
         </w:drawing>
       </w:r>
-      <w:r>
-        <w:rPr>
-          <w:position w:val="-11"/>
-        </w:rPr>
-      </w:r>
-      <w:r>
-        <w:rPr>
-          <w:rFonts w:ascii="Times New Roman"/>
-          <w:sz w:val="20"/>
-        </w:rPr>
-        <w:t>       </w:t>
+      <w:bookmarkEnd w:id="0"/>
+      <w:r>
+        <w:rPr>
+          <w:rFonts w:ascii="Times New Roman"/>
+          <w:sz w:val="20"/>
+        </w:rPr>
+        <w:t xml:space="preserve">    </w:t>
       </w:r>
       <w:r>
         <w:rPr>
@@ -73,7 +71,7 @@
           <w:w w:val="120"/>
           <w:sz w:val="24"/>
         </w:rPr>
-        <w:t>Birthdate: </w:t>
+        <w:t xml:space="preserve">Birthdate: </w:t>
       </w:r>
       <w:r>
         <w:rPr>
@@ -86,26 +84,18 @@
         </w:rPr>
         <w:t>--</w:t>
       </w:r>
-      <w:r>
-        <w:rPr>
-          <w:rFonts w:ascii="Times New Roman"/>
-          <w:sz w:val="31"/>
-        </w:rPr>
-      </w:r>
     </w:p>
     <w:p>
       <w:pPr>
         <w:spacing w:before="49"/>
-        <w:ind w:left="0" w:right="-2" w:firstLine="0"/>
-        <w:jc w:val="left"/>
-        <w:rPr>
-          <w:rFonts w:ascii="Times New Roman" w:hAnsi="Times New Roman" w:cs="Times New Roman" w:eastAsia="Times New Roman" w:hint="default"/>
+        <w:ind w:left="567" w:right="-2"/>
+        <w:rPr>
+          <w:rFonts w:ascii="Times New Roman" w:eastAsia="Times New Roman" w:hAnsi="Times New Roman" w:cs="Times New Roman"/>
           <w:sz w:val="31"/>
           <w:szCs w:val="31"/>
         </w:rPr>
       </w:pPr>
       <w:r>
-        <w:rPr/>
         <w:br w:type="column"/>
       </w:r>
       <w:r>
@@ -118,6 +108,7 @@
           <w:position w:val="10"/>
           <w:sz w:val="24"/>
         </w:rPr>
+        <w:lastRenderedPageBreak/>
         <w:t>I</w:t>
       </w:r>
       <w:r>
@@ -139,12 +130,6 @@
           <w:sz w:val="31"/>
         </w:rPr>
         <w:t>-</w:t>
-      </w:r>
-      <w:r>
-        <w:rPr>
-          <w:rFonts w:ascii="Times New Roman"/>
-          <w:sz w:val="31"/>
-        </w:rPr>
       </w:r>
     </w:p>
     <w:p>
@@ -155,13 +140,12 @@
           <w:numId w:val="1"/>
         </w:numPr>
         <w:tabs>
-          <w:tab w:pos="368" w:val="left" w:leader="none"/>
+          <w:tab w:val="left" w:pos="368"/>
         </w:tabs>
-        <w:spacing w:line="240" w:lineRule="auto" w:before="49" w:after="0"/>
-        <w:ind w:left="367" w:right="0" w:hanging="367"/>
-        <w:jc w:val="left"/>
-        <w:rPr>
-          <w:rFonts w:ascii="Times New Roman" w:hAnsi="Times New Roman" w:cs="Times New Roman" w:eastAsia="Times New Roman" w:hint="default"/>
+        <w:spacing w:before="49"/>
+        <w:ind w:left="567" w:hanging="367"/>
+        <w:rPr>
+          <w:rFonts w:ascii="Times New Roman" w:eastAsia="Times New Roman" w:hAnsi="Times New Roman" w:cs="Times New Roman"/>
           <w:sz w:val="31"/>
           <w:szCs w:val="31"/>
         </w:rPr>
@@ -174,29 +158,31 @@
           <w:sz w:val="31"/>
         </w:rPr>
         <w:br w:type="column"/>
+      </w:r>
+      <w:r>
+        <w:rPr>
+          <w:rFonts w:ascii="Times New Roman"/>
+          <w:color w:val="0E1113"/>
+          <w:w w:val="420"/>
+          <w:sz w:val="31"/>
+        </w:rPr>
+        <w:lastRenderedPageBreak/>
         <w:t>-</w:t>
       </w:r>
-      <w:r>
-        <w:rPr>
-          <w:rFonts w:ascii="Times New Roman"/>
-          <w:sz w:val="31"/>
-        </w:rPr>
-      </w:r>
-    </w:p>
-    <w:p>
-      <w:pPr>
-        <w:spacing w:after="0" w:line="240" w:lineRule="auto"/>
-        <w:jc w:val="left"/>
-        <w:rPr>
-          <w:rFonts w:ascii="Times New Roman" w:hAnsi="Times New Roman" w:cs="Times New Roman" w:eastAsia="Times New Roman" w:hint="default"/>
+    </w:p>
+    <w:p>
+      <w:pPr>
+        <w:ind w:left="567"/>
+        <w:rPr>
+          <w:rFonts w:ascii="Times New Roman" w:eastAsia="Times New Roman" w:hAnsi="Times New Roman" w:cs="Times New Roman"/>
           <w:sz w:val="31"/>
           <w:szCs w:val="31"/>
         </w:rPr>
         <w:sectPr>
           <w:type w:val="continuous"/>
           <w:pgSz w:w="12240" w:h="15840"/>
-          <w:pgMar w:top="180" w:bottom="280" w:left="0" w:right="660"/>
-          <w:cols w:num="3" w:equalWidth="0">
+          <w:pgMar w:top="180" w:right="660" w:bottom="280" w:left="0" w:header="720" w:footer="720" w:gutter="0"/>
+          <w:cols w:num="3" w:space="720" w:equalWidth="0">
             <w:col w:w="7841" w:space="309"/>
             <w:col w:w="360" w:space="316"/>
             <w:col w:w="2754"/>
@@ -206,10 +192,10 @@
     </w:p>
     <w:p>
       <w:pPr>
-        <w:spacing w:line="240" w:lineRule="auto" w:before="9"/>
-        <w:ind w:right="0"/>
-        <w:rPr>
-          <w:rFonts w:ascii="Times New Roman" w:hAnsi="Times New Roman" w:cs="Times New Roman" w:eastAsia="Times New Roman" w:hint="default"/>
+        <w:spacing w:before="9"/>
+        <w:ind w:left="567"/>
+        <w:rPr>
+          <w:rFonts w:ascii="Times New Roman" w:eastAsia="Times New Roman" w:hAnsi="Times New Roman" w:cs="Times New Roman"/>
           <w:sz w:val="8"/>
           <w:szCs w:val="8"/>
         </w:rPr>
@@ -219,39 +205,36 @@
       <w:pPr>
         <w:pStyle w:val="BodyText"/>
         <w:tabs>
-          <w:tab w:pos="2678" w:val="left" w:leader="none"/>
-          <w:tab w:pos="3399" w:val="left" w:leader="none"/>
-          <w:tab w:pos="5385" w:val="left" w:leader="none"/>
-          <w:tab w:pos="8124" w:val="left" w:leader="none"/>
+          <w:tab w:val="left" w:pos="2678"/>
+          <w:tab w:val="left" w:pos="3399"/>
+          <w:tab w:val="left" w:pos="5385"/>
+          <w:tab w:val="left" w:pos="8124"/>
         </w:tabs>
-        <w:spacing w:line="240" w:lineRule="auto" w:before="73"/>
-        <w:ind w:right="371"/>
-        <w:jc w:val="left"/>
-      </w:pPr>
-      <w:r>
-        <w:rPr/>
-        <w:pict>
-          <v:group style="position:absolute;margin-left:406.799988pt;margin-top:15.893145pt;width:3.6pt;height:.1pt;mso-position-horizontal-relative:page;mso-position-vertical-relative:paragraph;z-index:-3472" coordorigin="8136,318" coordsize="72,2">
-            <v:shape style="position:absolute;left:8136;top:318;width:72;height:2" coordorigin="8136,318" coordsize="72,0" path="m8136,318l8208,318e" filled="false" stroked="true" strokeweight="2.52pt" strokecolor="#000000">
+        <w:spacing w:before="73"/>
+        <w:ind w:left="567" w:right="371"/>
+      </w:pPr>
+      <w:r>
+        <w:pict w14:anchorId="16BEA472">
+          <v:group id="_x0000_s1056" style="position:absolute;left:0;text-align:left;margin-left:406.75pt;margin-top:15.85pt;width:3.6pt;height:.1pt;z-index:-3472;mso-position-horizontal-relative:page" coordorigin="8136,318" coordsize="72,2">
+            <v:polyline id="_x0000_s1057" style="position:absolute" points="16272,636,16344,636" coordorigin="8136,318" coordsize="72,0" filled="f" strokeweight="2.52pt">
               <v:path arrowok="t"/>
-            </v:shape>
-            <w10:wrap type="none"/>
+            </v:polyline>
+            <w10:wrap anchorx="page"/>
           </v:group>
         </w:pict>
       </w:r>
       <w:r>
         <w:rPr>
-          <w:color w:val="4B747B"/>
-          <w:spacing w:val="2"/>
-          <w:w w:val="27"/>
-        </w:rPr>
-        <w:t>'</w:t>
-      </w:r>
-      <w:r>
-        <w:rPr>
           <w:color w:val="0E1113"/>
           <w:w w:val="106"/>
         </w:rPr>
+        <w:t>T</w:t>
+      </w:r>
+      <w:r>
+        <w:rPr>
+          <w:color w:val="0E1113"/>
+          <w:w w:val="106"/>
+        </w:rPr>
         <w:t>oday's</w:t>
       </w:r>
       <w:r>
@@ -259,7 +242,7 @@
           <w:color w:val="0E1113"/>
           <w:spacing w:val="-7"/>
         </w:rPr>
-        <w:t> </w:t>
+        <w:t xml:space="preserve"> </w:t>
       </w:r>
       <w:r>
         <w:rPr>
@@ -288,7 +271,7 @@
           <w:color w:val="2F383B"/>
           <w:spacing w:val="22"/>
         </w:rPr>
-        <w:t> </w:t>
+        <w:t xml:space="preserve"> </w:t>
       </w:r>
       <w:r>
         <w:rPr>
@@ -317,25 +300,20 @@
       <w:r>
         <w:rPr>
           <w:color w:val="0E1113"/>
-          <w:spacing w:val="-6"/>
-        </w:rPr>
-      </w:r>
-      <w:r>
-        <w:rPr>
-          <w:color w:val="0E1113"/>
           <w:u w:val="single" w:color="0D1012"/>
         </w:rPr>
-        <w:t> </w:t>
+        <w:t xml:space="preserve"> </w:t>
+      </w:r>
+      <w:r>
+        <w:rPr>
+          <w:color w:val="0E1113"/>
+          <w:u w:val="single" w:color="0D1012"/>
+        </w:rPr>
         <w:tab/>
       </w:r>
       <w:r>
         <w:rPr>
           <w:color w:val="0E1113"/>
-        </w:rPr>
-      </w:r>
-      <w:r>
-        <w:rPr>
-          <w:color w:val="0E1113"/>
           <w:spacing w:val="-13"/>
           <w:w w:val="105"/>
         </w:rPr>
@@ -344,22 +322,22 @@
       <w:r>
         <w:rPr>
           <w:color w:val="0E1113"/>
-          <w:spacing w:val="-13"/>
-        </w:rPr>
-      </w:r>
-      <w:r>
-        <w:rPr>
-          <w:color w:val="0E1113"/>
           <w:u w:val="single" w:color="0D1012"/>
         </w:rPr>
-        <w:t> </w:t>
+        <w:t xml:space="preserve"> </w:t>
+      </w:r>
+      <w:r>
+        <w:rPr>
+          <w:color w:val="0E1113"/>
+          <w:u w:val="single" w:color="0D1012"/>
+        </w:rPr>
         <w:tab/>
       </w:r>
       <w:r>
         <w:rPr>
           <w:color w:val="0E1113"/>
         </w:rPr>
-        <w:tab/>
+        <w:t xml:space="preserve">             </w:t>
       </w:r>
       <w:r>
         <w:rPr>
@@ -375,12 +353,11 @@
           <w:spacing w:val="-1"/>
           <w:position w:val="1"/>
         </w:rPr>
-        <w:t> </w:t>
-      </w:r>
-      <w:r>
-        <w:rPr>
-          <w:color w:val="0E1113"/>
-          <w:w w:val="100"/>
+        <w:t xml:space="preserve"> </w:t>
+      </w:r>
+      <w:r>
+        <w:rPr>
+          <w:color w:val="0E1113"/>
           <w:position w:val="1"/>
         </w:rPr>
         <w:t>Current</w:t>
@@ -391,7 +368,7 @@
           <w:spacing w:val="6"/>
           <w:position w:val="1"/>
         </w:rPr>
-        <w:t> </w:t>
+        <w:t xml:space="preserve"> </w:t>
       </w:r>
       <w:r>
         <w:rPr>
@@ -406,7 +383,7 @@
           <w:color w:val="0E1113"/>
           <w:position w:val="1"/>
         </w:rPr>
-        <w:t> </w:t>
+        <w:t xml:space="preserve"> </w:t>
       </w:r>
       <w:r>
         <w:rPr>
@@ -414,7 +391,7 @@
           <w:spacing w:val="4"/>
           <w:position w:val="1"/>
         </w:rPr>
-        <w:t> </w:t>
+        <w:t xml:space="preserve"> </w:t>
       </w:r>
       <w:r>
         <w:rPr>
@@ -422,14 +399,15 @@
           <w:position w:val="1"/>
           <w:u w:val="single" w:color="0D1012"/>
         </w:rPr>
-        <w:t> </w:t>
+        <w:t xml:space="preserve"> </w:t>
+      </w:r>
+      <w:r>
+        <w:rPr>
+          <w:color w:val="0E1113"/>
+          <w:position w:val="1"/>
+          <w:u w:val="single" w:color="0D1012"/>
+        </w:rPr>
         <w:tab/>
-      </w:r>
-      <w:r>
-        <w:rPr>
-          <w:color w:val="0E1113"/>
-          <w:position w:val="1"/>
-        </w:rPr>
       </w:r>
       <w:r>
         <w:rPr>
@@ -455,24 +433,7 @@
           <w:w w:val="137"/>
           <w:position w:val="1"/>
         </w:rPr>
-        <w:t>.</w:t>
-      </w:r>
-      <w:r>
-        <w:rPr>
-          <w:color w:val="2F383B"/>
-          <w:spacing w:val="-164"/>
-          <w:w w:val="495"/>
-          <w:position w:val="1"/>
-        </w:rPr>
-        <w:t>-</w:t>
-      </w:r>
-      <w:r>
-        <w:rPr>
-          <w:color w:val="0E1113"/>
-          <w:w w:val="123"/>
-          <w:position w:val="1"/>
-        </w:rPr>
-        <w:t>---</w:t>
+        <w:t>. ___</w:t>
       </w:r>
       <w:r>
         <w:rPr>
@@ -483,24 +444,30 @@
         </w:rPr>
         <w:t>'</w:t>
       </w:r>
+      <w:proofErr w:type="spellStart"/>
       <w:r>
         <w:rPr>
           <w:color w:val="0E1113"/>
           <w:w w:val="98"/>
           <w:position w:val="1"/>
         </w:rPr>
-        <w:t>mths.</w:t>
-      </w:r>
-      <w:r>
-        <w:rPr/>
-      </w:r>
-    </w:p>
-    <w:p>
-      <w:pPr>
-        <w:spacing w:line="240" w:lineRule="auto" w:before="0"/>
-        <w:ind w:right="0"/>
-        <w:rPr>
-          <w:rFonts w:ascii="Times New Roman" w:hAnsi="Times New Roman" w:cs="Times New Roman" w:eastAsia="Times New Roman" w:hint="default"/>
+        <w:t>mths</w:t>
+      </w:r>
+      <w:proofErr w:type="spellEnd"/>
+      <w:r>
+        <w:rPr>
+          <w:color w:val="0E1113"/>
+          <w:w w:val="98"/>
+          <w:position w:val="1"/>
+        </w:rPr>
+        <w:t>.</w:t>
+      </w:r>
+    </w:p>
+    <w:p>
+      <w:pPr>
+        <w:ind w:left="567"/>
+        <w:rPr>
+          <w:rFonts w:ascii="Times New Roman" w:eastAsia="Times New Roman" w:hAnsi="Times New Roman" w:cs="Times New Roman"/>
           <w:sz w:val="20"/>
           <w:szCs w:val="20"/>
         </w:rPr>
@@ -508,10 +475,10 @@
     </w:p>
     <w:p>
       <w:pPr>
-        <w:spacing w:line="240" w:lineRule="auto" w:before="6"/>
-        <w:ind w:right="0"/>
-        <w:rPr>
-          <w:rFonts w:ascii="Times New Roman" w:hAnsi="Times New Roman" w:cs="Times New Roman" w:eastAsia="Times New Roman" w:hint="default"/>
+        <w:spacing w:before="6"/>
+        <w:ind w:left="567"/>
+        <w:rPr>
+          <w:rFonts w:ascii="Times New Roman" w:eastAsia="Times New Roman" w:hAnsi="Times New Roman" w:cs="Times New Roman"/>
           <w:sz w:val="24"/>
           <w:szCs w:val="24"/>
         </w:rPr>
@@ -520,10 +487,10 @@
     <w:p>
       <w:pPr>
         <w:pStyle w:val="BodyText"/>
-        <w:spacing w:line="268" w:lineRule="exact" w:before="69"/>
-        <w:ind w:right="371"/>
-        <w:jc w:val="left"/>
-      </w:pPr>
+        <w:spacing w:before="69" w:line="268" w:lineRule="exact"/>
+        <w:ind w:left="567" w:right="371"/>
+      </w:pPr>
+      <w:proofErr w:type="gramStart"/>
       <w:r>
         <w:rPr>
           <w:color w:val="2F383B"/>
@@ -540,13 +507,14 @@
         </w:rPr>
         <w:t>ear</w:t>
       </w:r>
+      <w:proofErr w:type="gramEnd"/>
       <w:r>
         <w:rPr>
           <w:color w:val="0E1113"/>
           <w:spacing w:val="-36"/>
           <w:w w:val="105"/>
         </w:rPr>
-        <w:t> </w:t>
+        <w:t xml:space="preserve"> </w:t>
       </w:r>
       <w:r>
         <w:rPr>
@@ -554,57 +522,111 @@
           <w:w w:val="105"/>
         </w:rPr>
         <w:t>Parents:</w:t>
-      </w:r>
-      <w:r>
-        <w:rPr/>
       </w:r>
     </w:p>
     <w:p>
       <w:pPr>
         <w:pStyle w:val="BodyText"/>
         <w:spacing w:line="247" w:lineRule="auto"/>
-        <w:ind w:right="371" w:firstLine="604"/>
-        <w:jc w:val="left"/>
-      </w:pPr>
-      <w:r>
-        <w:rPr>
-          <w:color w:val="0E1113"/>
-        </w:rPr>
-        <w:t>In order for our center to </w:t>
+        <w:ind w:left="567" w:right="371" w:firstLine="604"/>
+      </w:pPr>
+      <w:r>
+        <w:rPr>
+          <w:color w:val="0E1113"/>
+        </w:rPr>
+        <w:t xml:space="preserve">In order for our center to </w:t>
       </w:r>
       <w:r>
         <w:rPr>
           <w:color w:val="0E1113"/>
           <w:spacing w:val="-4"/>
         </w:rPr>
-        <w:t>best </w:t>
-      </w:r>
-      <w:r>
-        <w:rPr>
-          <w:color w:val="0E1113"/>
-        </w:rPr>
-        <w:t>serve the needs and interests of your child, we need an understanding of his </w:t>
-      </w:r>
-      <w:r>
-        <w:rPr>
-          <w:color w:val="0E1113"/>
-        </w:rPr>
-        <w:t>nvironment  and it's affects on him outside of school.  The more thorough knowledge we have of his social, motional, physical and mental development, the better we will be able to meet his needs. We would appreciate your </w:t>
-      </w:r>
-      <w:r>
-        <w:rPr>
-          <w:color w:val="0E1113"/>
-          <w:w w:val="100"/>
+        <w:t xml:space="preserve">best </w:t>
+      </w:r>
+      <w:r>
+        <w:rPr>
+          <w:color w:val="0E1113"/>
+        </w:rPr>
+        <w:t xml:space="preserve">serve the needs and interests of your child, we need an understanding of his </w:t>
+      </w:r>
+      <w:proofErr w:type="spellStart"/>
+      <w:proofErr w:type="gramStart"/>
+      <w:r>
+        <w:rPr>
+          <w:color w:val="0E1113"/>
+        </w:rPr>
+        <w:t>nvironment</w:t>
+      </w:r>
+      <w:proofErr w:type="spellEnd"/>
+      <w:r>
+        <w:rPr>
+          <w:color w:val="0E1113"/>
+        </w:rPr>
+        <w:t xml:space="preserve">  and</w:t>
+      </w:r>
+      <w:proofErr w:type="gramEnd"/>
+      <w:r>
+        <w:rPr>
+          <w:color w:val="0E1113"/>
+        </w:rPr>
+        <w:t xml:space="preserve"> </w:t>
+      </w:r>
+      <w:proofErr w:type="spellStart"/>
+      <w:r>
+        <w:rPr>
+          <w:color w:val="0E1113"/>
+        </w:rPr>
+        <w:t>it's</w:t>
+      </w:r>
+      <w:proofErr w:type="spellEnd"/>
+      <w:r>
+        <w:rPr>
+          <w:color w:val="0E1113"/>
+        </w:rPr>
+        <w:t xml:space="preserve"> </w:t>
+      </w:r>
+      <w:proofErr w:type="spellStart"/>
+      <w:r>
+        <w:rPr>
+          <w:color w:val="0E1113"/>
+        </w:rPr>
+        <w:t>affects</w:t>
+      </w:r>
+      <w:proofErr w:type="spellEnd"/>
+      <w:r>
+        <w:rPr>
+          <w:color w:val="0E1113"/>
+        </w:rPr>
+        <w:t xml:space="preserve"> on him outside of school.  The more thorough knowledge we have of his social, </w:t>
+      </w:r>
+      <w:proofErr w:type="spellStart"/>
+      <w:r>
+        <w:rPr>
+          <w:color w:val="0E1113"/>
+        </w:rPr>
+        <w:t>motional</w:t>
+      </w:r>
+      <w:proofErr w:type="spellEnd"/>
+      <w:r>
+        <w:rPr>
+          <w:color w:val="0E1113"/>
+        </w:rPr>
+        <w:t xml:space="preserve">, physical and mental development, the better we will be able to meet his needs. We would appreciate your </w:t>
+      </w:r>
+      <w:proofErr w:type="spellStart"/>
+      <w:r>
+        <w:rPr>
+          <w:color w:val="0E1113"/>
         </w:rPr>
         <w:t>ooperation</w:t>
       </w:r>
+      <w:proofErr w:type="spellEnd"/>
       <w:r>
         <w:rPr>
           <w:color w:val="0E1113"/>
           <w:spacing w:val="2"/>
-          <w:w w:val="100"/>
-        </w:rPr>
-        <w:t> </w:t>
+        </w:rPr>
+        <w:t xml:space="preserve"> </w:t>
       </w:r>
       <w:r>
         <w:rPr>
@@ -619,7 +641,7 @@
           <w:spacing w:val="-17"/>
           <w:w w:val="102"/>
         </w:rPr>
-        <w:t> </w:t>
+        <w:t xml:space="preserve"> </w:t>
       </w:r>
       <w:r>
         <w:rPr>
@@ -634,7 +656,7 @@
           <w:spacing w:val="-1"/>
           <w:w w:val="98"/>
         </w:rPr>
-        <w:t> </w:t>
+        <w:t xml:space="preserve"> </w:t>
       </w:r>
       <w:r>
         <w:rPr>
@@ -650,7 +672,7 @@
           <w:spacing w:val="-9"/>
           <w:w w:val="106"/>
         </w:rPr>
-        <w:t> </w:t>
+        <w:t xml:space="preserve"> </w:t>
       </w:r>
       <w:r>
         <w:rPr>
@@ -658,7 +680,15 @@
           <w:spacing w:val="-1"/>
           <w:w w:val="107"/>
         </w:rPr>
-        <w:t>'Questionnaire',</w:t>
+        <w:t>'Ques</w:t>
+      </w:r>
+      <w:r>
+        <w:rPr>
+          <w:color w:val="0E1113"/>
+          <w:spacing w:val="-1"/>
+          <w:w w:val="107"/>
+        </w:rPr>
+        <w:t>tionnaire',</w:t>
       </w:r>
       <w:r>
         <w:rPr>
@@ -666,7 +696,7 @@
           <w:spacing w:val="2"/>
           <w:w w:val="107"/>
         </w:rPr>
-        <w:t> </w:t>
+        <w:t xml:space="preserve"> </w:t>
       </w:r>
       <w:r>
         <w:rPr>
@@ -681,7 +711,7 @@
           <w:spacing w:val="-25"/>
           <w:w w:val="111"/>
         </w:rPr>
-        <w:t> </w:t>
+        <w:t xml:space="preserve"> </w:t>
       </w:r>
       <w:r>
         <w:rPr>
@@ -696,7 +726,7 @@
           <w:spacing w:val="-3"/>
           <w:w w:val="99"/>
         </w:rPr>
-        <w:t> </w:t>
+        <w:t xml:space="preserve"> </w:t>
       </w:r>
       <w:r>
         <w:rPr>
@@ -711,7 +741,7 @@
           <w:spacing w:val="-28"/>
           <w:w w:val="107"/>
         </w:rPr>
-        <w:t> </w:t>
+        <w:t xml:space="preserve"> </w:t>
       </w:r>
       <w:r>
         <w:rPr>
@@ -719,17 +749,13 @@
           <w:w w:val="97"/>
         </w:rPr>
         <w:t>possible.</w:t>
-      </w:r>
-      <w:r>
-        <w:rPr/>
       </w:r>
     </w:p>
     <w:p>
       <w:pPr>
         <w:pStyle w:val="BodyText"/>
         <w:spacing w:line="259" w:lineRule="exact"/>
-        <w:ind w:left="619" w:right="371"/>
-        <w:jc w:val="left"/>
+        <w:ind w:left="567" w:right="371"/>
       </w:pPr>
       <w:r>
         <w:rPr>
@@ -754,7 +780,7 @@
           <w:spacing w:val="-43"/>
           <w:w w:val="110"/>
         </w:rPr>
-        <w:t> </w:t>
+        <w:t xml:space="preserve"> </w:t>
       </w:r>
       <w:r>
         <w:rPr>
@@ -769,7 +795,7 @@
           <w:spacing w:val="-46"/>
           <w:w w:val="110"/>
         </w:rPr>
-        <w:t> </w:t>
+        <w:t xml:space="preserve"> </w:t>
       </w:r>
       <w:r>
         <w:rPr>
@@ -784,7 +810,7 @@
           <w:spacing w:val="-47"/>
           <w:w w:val="110"/>
         </w:rPr>
-        <w:t> </w:t>
+        <w:t xml:space="preserve"> </w:t>
       </w:r>
       <w:r>
         <w:rPr>
@@ -799,7 +825,7 @@
           <w:spacing w:val="-46"/>
           <w:w w:val="110"/>
         </w:rPr>
-        <w:t> </w:t>
+        <w:t xml:space="preserve"> </w:t>
       </w:r>
       <w:r>
         <w:rPr>
@@ -814,7 +840,7 @@
           <w:spacing w:val="-43"/>
           <w:w w:val="110"/>
         </w:rPr>
-        <w:t> </w:t>
+        <w:t xml:space="preserve"> </w:t>
       </w:r>
       <w:r>
         <w:rPr>
@@ -829,7 +855,7 @@
           <w:spacing w:val="-49"/>
           <w:w w:val="110"/>
         </w:rPr>
-        <w:t> </w:t>
+        <w:t xml:space="preserve"> </w:t>
       </w:r>
       <w:r>
         <w:rPr>
@@ -844,7 +870,7 @@
           <w:spacing w:val="-45"/>
           <w:w w:val="110"/>
         </w:rPr>
-        <w:t> </w:t>
+        <w:t xml:space="preserve"> </w:t>
       </w:r>
       <w:r>
         <w:rPr>
@@ -859,7 +885,7 @@
           <w:spacing w:val="-44"/>
           <w:w w:val="110"/>
         </w:rPr>
-        <w:t> </w:t>
+        <w:t xml:space="preserve"> </w:t>
       </w:r>
       <w:r>
         <w:rPr>
@@ -874,7 +900,7 @@
           <w:spacing w:val="-39"/>
           <w:w w:val="110"/>
         </w:rPr>
-        <w:t> </w:t>
+        <w:t xml:space="preserve"> </w:t>
       </w:r>
       <w:r>
         <w:rPr>
@@ -889,7 +915,7 @@
           <w:spacing w:val="-48"/>
           <w:w w:val="110"/>
         </w:rPr>
-        <w:t> </w:t>
+        <w:t xml:space="preserve"> </w:t>
       </w:r>
       <w:r>
         <w:rPr>
@@ -904,7 +930,7 @@
           <w:spacing w:val="-47"/>
           <w:w w:val="110"/>
         </w:rPr>
-        <w:t> </w:t>
+        <w:t xml:space="preserve"> </w:t>
       </w:r>
       <w:r>
         <w:rPr>
@@ -919,7 +945,7 @@
           <w:spacing w:val="-54"/>
           <w:w w:val="110"/>
         </w:rPr>
-        <w:t> </w:t>
+        <w:t xml:space="preserve"> </w:t>
       </w:r>
       <w:r>
         <w:rPr>
@@ -934,7 +960,7 @@
           <w:spacing w:val="-40"/>
           <w:w w:val="110"/>
         </w:rPr>
-        <w:t> </w:t>
+        <w:t xml:space="preserve"> </w:t>
       </w:r>
       <w:r>
         <w:rPr>
@@ -949,7 +975,7 @@
           <w:spacing w:val="-46"/>
           <w:w w:val="110"/>
         </w:rPr>
-        <w:t> </w:t>
+        <w:t xml:space="preserve"> </w:t>
       </w:r>
       <w:r>
         <w:rPr>
@@ -964,7 +990,7 @@
           <w:spacing w:val="-46"/>
           <w:w w:val="110"/>
         </w:rPr>
-        <w:t> </w:t>
+        <w:t xml:space="preserve"> </w:t>
       </w:r>
       <w:r>
         <w:rPr>
@@ -979,7 +1005,7 @@
           <w:spacing w:val="-47"/>
           <w:w w:val="110"/>
         </w:rPr>
-        <w:t> </w:t>
+        <w:t xml:space="preserve"> </w:t>
       </w:r>
       <w:r>
         <w:rPr>
@@ -998,7 +1024,7 @@
           <w:w w:val="110"/>
           <w:sz w:val="25"/>
         </w:rPr>
-        <w:t> </w:t>
+        <w:t xml:space="preserve"> </w:t>
       </w:r>
       <w:r>
         <w:rPr>
@@ -1013,7 +1039,7 @@
           <w:spacing w:val="-45"/>
           <w:w w:val="110"/>
         </w:rPr>
-        <w:t> </w:t>
+        <w:t xml:space="preserve"> </w:t>
       </w:r>
       <w:r>
         <w:rPr>
@@ -1028,7 +1054,7 @@
           <w:spacing w:val="-42"/>
           <w:w w:val="110"/>
         </w:rPr>
-        <w:t> </w:t>
+        <w:t xml:space="preserve"> </w:t>
       </w:r>
       <w:r>
         <w:rPr>
@@ -1037,22 +1063,26 @@
         </w:rPr>
         <w:t>an</w:t>
       </w:r>
-      <w:r>
-        <w:rPr/>
-      </w:r>
     </w:p>
     <w:p>
       <w:pPr>
         <w:pStyle w:val="BodyText"/>
-        <w:spacing w:line="240" w:lineRule="auto" w:before="7"/>
-        <w:ind w:right="371"/>
-        <w:jc w:val="left"/>
-      </w:pPr>
-      <w:r>
-        <w:rPr>
-          <w:color w:val="0E1113"/>
-        </w:rPr>
-        <w:t>ppointment with you.  Any information you give us </w:t>
+        <w:spacing w:before="7"/>
+        <w:ind w:left="567" w:right="371"/>
+      </w:pPr>
+      <w:proofErr w:type="spellStart"/>
+      <w:r>
+        <w:rPr>
+          <w:color w:val="0E1113"/>
+        </w:rPr>
+        <w:t>ppointment</w:t>
+      </w:r>
+      <w:proofErr w:type="spellEnd"/>
+      <w:r>
+        <w:rPr>
+          <w:color w:val="0E1113"/>
+        </w:rPr>
+        <w:t xml:space="preserve"> with you.  Any information you give us </w:t>
       </w:r>
       <w:r>
         <w:rPr>
@@ -1060,7 +1090,7 @@
           <w:color w:val="0E1113"/>
           <w:sz w:val="25"/>
         </w:rPr>
-        <w:t>will </w:t>
+        <w:t xml:space="preserve">will </w:t>
       </w:r>
       <w:r>
         <w:rPr>
@@ -1073,7 +1103,7 @@
           <w:color w:val="0E1113"/>
           <w:spacing w:val="11"/>
         </w:rPr>
-        <w:t> </w:t>
+        <w:t xml:space="preserve"> </w:t>
       </w:r>
       <w:r>
         <w:rPr>
@@ -1081,16 +1111,13 @@
         </w:rPr>
         <w:t>confidence.</w:t>
       </w:r>
-      <w:r>
-        <w:rPr/>
-      </w:r>
-    </w:p>
-    <w:p>
-      <w:pPr>
-        <w:spacing w:line="240" w:lineRule="auto" w:before="3"/>
-        <w:ind w:right="0"/>
-        <w:rPr>
-          <w:rFonts w:ascii="Times New Roman" w:hAnsi="Times New Roman" w:cs="Times New Roman" w:eastAsia="Times New Roman" w:hint="default"/>
+    </w:p>
+    <w:p>
+      <w:pPr>
+        <w:spacing w:before="3"/>
+        <w:ind w:left="567"/>
+        <w:rPr>
+          <w:rFonts w:ascii="Times New Roman" w:eastAsia="Times New Roman" w:hAnsi="Times New Roman" w:cs="Times New Roman"/>
           <w:sz w:val="27"/>
           <w:szCs w:val="27"/>
         </w:rPr>
@@ -1104,13 +1131,12 @@
           <w:numId w:val="1"/>
         </w:numPr>
         <w:tabs>
-          <w:tab w:pos="627" w:val="left" w:leader="none"/>
+          <w:tab w:val="left" w:pos="627"/>
         </w:tabs>
-        <w:spacing w:line="240" w:lineRule="auto" w:before="0" w:after="0"/>
-        <w:ind w:left="648" w:right="0" w:hanging="360"/>
+        <w:ind w:left="567" w:hanging="360"/>
         <w:jc w:val="left"/>
         <w:rPr>
-          <w:rFonts w:ascii="Times New Roman" w:hAnsi="Times New Roman" w:cs="Times New Roman" w:eastAsia="Times New Roman" w:hint="default"/>
+          <w:rFonts w:ascii="Times New Roman" w:eastAsia="Times New Roman" w:hAnsi="Times New Roman" w:cs="Times New Roman"/>
           <w:sz w:val="24"/>
           <w:szCs w:val="24"/>
         </w:rPr>
@@ -1132,7 +1158,7 @@
           <w:w w:val="115"/>
           <w:sz w:val="24"/>
         </w:rPr>
-        <w:t> </w:t>
+        <w:t xml:space="preserve"> </w:t>
       </w:r>
       <w:r>
         <w:rPr>
@@ -1151,7 +1177,7 @@
           <w:w w:val="115"/>
           <w:sz w:val="24"/>
         </w:rPr>
-        <w:t> </w:t>
+        <w:t xml:space="preserve"> </w:t>
       </w:r>
       <w:r>
         <w:rPr>
@@ -1170,7 +1196,7 @@
           <w:w w:val="115"/>
           <w:sz w:val="24"/>
         </w:rPr>
-        <w:t> </w:t>
+        <w:t xml:space="preserve"> </w:t>
       </w:r>
       <w:r>
         <w:rPr>
@@ -1189,7 +1215,7 @@
           <w:w w:val="115"/>
           <w:sz w:val="24"/>
         </w:rPr>
-        <w:t> </w:t>
+        <w:t xml:space="preserve"> </w:t>
       </w:r>
       <w:r>
         <w:rPr>
@@ -1208,7 +1234,7 @@
           <w:w w:val="115"/>
           <w:sz w:val="24"/>
         </w:rPr>
-        <w:t> </w:t>
+        <w:t xml:space="preserve"> </w:t>
       </w:r>
       <w:r>
         <w:rPr>
@@ -1227,7 +1253,7 @@
           <w:w w:val="115"/>
           <w:sz w:val="24"/>
         </w:rPr>
-        <w:t> </w:t>
+        <w:t xml:space="preserve"> </w:t>
       </w:r>
       <w:r>
         <w:rPr>
@@ -1246,7 +1272,7 @@
           <w:w w:val="115"/>
           <w:sz w:val="24"/>
         </w:rPr>
-        <w:t> </w:t>
+        <w:t xml:space="preserve"> </w:t>
       </w:r>
       <w:r>
         <w:rPr>
@@ -1265,7 +1291,7 @@
           <w:w w:val="115"/>
           <w:sz w:val="24"/>
         </w:rPr>
-        <w:t> </w:t>
+        <w:t xml:space="preserve"> </w:t>
       </w:r>
       <w:r>
         <w:rPr>
@@ -1277,20 +1303,13 @@
         </w:rPr>
         <w:t>-------------------------</w:t>
       </w:r>
-      <w:r>
-        <w:rPr>
-          <w:rFonts w:ascii="Times New Roman"/>
-          <w:spacing w:val="-43"/>
-          <w:sz w:val="24"/>
-        </w:rPr>
-      </w:r>
-    </w:p>
-    <w:p>
-      <w:pPr>
-        <w:spacing w:line="240" w:lineRule="auto" w:before="10"/>
-        <w:ind w:right="0"/>
-        <w:rPr>
-          <w:rFonts w:ascii="Times New Roman" w:hAnsi="Times New Roman" w:cs="Times New Roman" w:eastAsia="Times New Roman" w:hint="default"/>
+    </w:p>
+    <w:p>
+      <w:pPr>
+        <w:spacing w:before="10"/>
+        <w:ind w:left="567"/>
+        <w:rPr>
+          <w:rFonts w:ascii="Times New Roman" w:eastAsia="Times New Roman" w:hAnsi="Times New Roman" w:cs="Times New Roman"/>
           <w:sz w:val="19"/>
           <w:szCs w:val="19"/>
         </w:rPr>
@@ -1304,13 +1323,13 @@
           <w:numId w:val="1"/>
         </w:numPr>
         <w:tabs>
-          <w:tab w:pos="634" w:val="left" w:leader="none"/>
+          <w:tab w:val="left" w:pos="634"/>
         </w:tabs>
-        <w:spacing w:line="264" w:lineRule="auto" w:before="0" w:after="0"/>
-        <w:ind w:left="648" w:right="282" w:hanging="375"/>
+        <w:spacing w:line="264" w:lineRule="auto"/>
+        <w:ind w:left="567" w:right="282" w:hanging="375"/>
         <w:jc w:val="left"/>
         <w:rPr>
-          <w:rFonts w:ascii="Times New Roman" w:hAnsi="Times New Roman" w:cs="Times New Roman" w:eastAsia="Times New Roman" w:hint="default"/>
+          <w:rFonts w:ascii="Times New Roman" w:eastAsia="Times New Roman" w:hAnsi="Times New Roman" w:cs="Times New Roman"/>
           <w:sz w:val="24"/>
           <w:szCs w:val="24"/>
         </w:rPr>
@@ -1321,7 +1340,7 @@
           <w:color w:val="0E1113"/>
           <w:sz w:val="24"/>
         </w:rPr>
-        <w:t>How many people are living in the home and what is the relationship </w:t>
+        <w:t xml:space="preserve">How many people are living in the home and what is the relationship </w:t>
       </w:r>
       <w:r>
         <w:rPr>
@@ -1330,23 +1349,15 @@
           <w:spacing w:val="-11"/>
           <w:sz w:val="24"/>
         </w:rPr>
-        <w:t>of </w:t>
-      </w:r>
-      <w:r>
-        <w:rPr>
-          <w:rFonts w:ascii="Times New Roman"/>
-          <w:color w:val="0E1113"/>
-          <w:sz w:val="24"/>
-        </w:rPr>
-        <w:t>each person to the child? (Please give </w:t>
-      </w:r>
-      <w:r>
-        <w:rPr>
-          <w:rFonts w:ascii="Times New Roman"/>
-          <w:color w:val="0E1113"/>
-          <w:sz w:val="24"/>
-        </w:rPr>
-        <w:t>ages of children, young adults and</w:t>
+        <w:t xml:space="preserve">of </w:t>
+      </w:r>
+      <w:r>
+        <w:rPr>
+          <w:rFonts w:ascii="Times New Roman"/>
+          <w:color w:val="0E1113"/>
+          <w:sz w:val="24"/>
+        </w:rPr>
+        <w:t>each person to the child? (Please give ages of children, young adults and</w:t>
       </w:r>
       <w:r>
         <w:rPr>
@@ -1355,7 +1366,7 @@
           <w:spacing w:val="25"/>
           <w:sz w:val="24"/>
         </w:rPr>
-        <w:t> </w:t>
+        <w:t xml:space="preserve"> </w:t>
       </w:r>
       <w:r>
         <w:rPr>
@@ -1365,19 +1376,13 @@
         </w:rPr>
         <w:t>adults)</w:t>
       </w:r>
-      <w:r>
-        <w:rPr>
-          <w:rFonts w:ascii="Times New Roman"/>
-          <w:sz w:val="24"/>
-        </w:rPr>
-      </w:r>
-    </w:p>
-    <w:p>
-      <w:pPr>
-        <w:spacing w:line="240" w:lineRule="auto" w:before="2" w:after="0"/>
-        <w:ind w:right="0"/>
-        <w:rPr>
-          <w:rFonts w:ascii="Times New Roman" w:hAnsi="Times New Roman" w:cs="Times New Roman" w:eastAsia="Times New Roman" w:hint="default"/>
+    </w:p>
+    <w:p>
+      <w:pPr>
+        <w:spacing w:before="2"/>
+        <w:ind w:left="567"/>
+        <w:rPr>
+          <w:rFonts w:ascii="Times New Roman" w:eastAsia="Times New Roman" w:hAnsi="Times New Roman" w:cs="Times New Roman"/>
           <w:sz w:val="18"/>
           <w:szCs w:val="18"/>
         </w:rPr>
@@ -1386,88 +1391,90 @@
     <w:p>
       <w:pPr>
         <w:spacing w:line="20" w:lineRule="exact"/>
-        <w:ind w:left="626" w:right="0" w:firstLine="0"/>
-        <w:rPr>
-          <w:rFonts w:ascii="Times New Roman" w:hAnsi="Times New Roman" w:cs="Times New Roman" w:eastAsia="Times New Roman" w:hint="default"/>
+        <w:ind w:left="567"/>
+        <w:rPr>
+          <w:rFonts w:ascii="Times New Roman" w:eastAsia="Times New Roman" w:hAnsi="Times New Roman" w:cs="Times New Roman"/>
           <w:sz w:val="2"/>
           <w:szCs w:val="2"/>
         </w:rPr>
       </w:pPr>
       <w:r>
         <w:rPr>
-          <w:rFonts w:ascii="Times New Roman" w:hAnsi="Times New Roman" w:cs="Times New Roman" w:eastAsia="Times New Roman" w:hint="default"/>
+          <w:rFonts w:ascii="Times New Roman" w:eastAsia="Times New Roman" w:hAnsi="Times New Roman" w:cs="Times New Roman"/>
           <w:sz w:val="2"/>
           <w:szCs w:val="2"/>
         </w:rPr>
-        <w:pict>
-          <v:group style="width:538.6pt;height:.75pt;mso-position-horizontal-relative:char;mso-position-vertical-relative:line" coordorigin="0,0" coordsize="10772,15">
-            <v:group style="position:absolute;left:8;top:8;width:10757;height:2" coordorigin="8,8" coordsize="10757,2">
-              <v:shape style="position:absolute;left:8;top:8;width:10757;height:2" coordorigin="8,8" coordsize="10757,0" path="m8,7l10764,7e" filled="false" stroked="true" strokeweight=".72pt" strokecolor="#080c0f">
+      </w:r>
+      <w:r>
+        <w:rPr>
+          <w:rFonts w:ascii="Times New Roman" w:eastAsia="Times New Roman" w:hAnsi="Times New Roman" w:cs="Times New Roman"/>
+          <w:sz w:val="2"/>
+          <w:szCs w:val="2"/>
+        </w:rPr>
+        <w:pict w14:anchorId="5B8F792A">
+          <v:group id="_x0000_s1053" style="width:538.6pt;height:.75pt;mso-position-horizontal-relative:char;mso-position-vertical-relative:line" coordsize="10772,15">
+            <v:group id="_x0000_s1054" style="position:absolute;left:8;top:8;width:10757;height:2" coordorigin="8,8" coordsize="10757,2">
+              <v:polyline id="_x0000_s1055" style="position:absolute" points="16,15,10772,15" coordorigin="8,8" coordsize="10757,0" filled="f" strokecolor="#080c0f" strokeweight=".72pt">
                 <v:path arrowok="t"/>
-              </v:shape>
+              </v:polyline>
             </v:group>
+            <w10:wrap type="none"/>
+            <w10:anchorlock/>
           </v:group>
         </w:pict>
       </w:r>
-      <w:r>
-        <w:rPr>
-          <w:rFonts w:ascii="Times New Roman" w:hAnsi="Times New Roman" w:cs="Times New Roman" w:eastAsia="Times New Roman" w:hint="default"/>
+    </w:p>
+    <w:p>
+      <w:pPr>
+        <w:spacing w:before="8"/>
+        <w:ind w:left="567"/>
+        <w:rPr>
+          <w:rFonts w:ascii="Times New Roman" w:eastAsia="Times New Roman" w:hAnsi="Times New Roman" w:cs="Times New Roman"/>
+        </w:rPr>
+      </w:pPr>
+    </w:p>
+    <w:p>
+      <w:pPr>
+        <w:spacing w:line="20" w:lineRule="exact"/>
+        <w:ind w:left="567"/>
+        <w:rPr>
+          <w:rFonts w:ascii="Times New Roman" w:eastAsia="Times New Roman" w:hAnsi="Times New Roman" w:cs="Times New Roman"/>
           <w:sz w:val="2"/>
           <w:szCs w:val="2"/>
         </w:rPr>
-      </w:r>
-    </w:p>
-    <w:p>
-      <w:pPr>
-        <w:spacing w:line="240" w:lineRule="auto" w:before="8" w:after="0"/>
-        <w:ind w:right="0"/>
-        <w:rPr>
-          <w:rFonts w:ascii="Times New Roman" w:hAnsi="Times New Roman" w:cs="Times New Roman" w:eastAsia="Times New Roman" w:hint="default"/>
-          <w:sz w:val="22"/>
-          <w:szCs w:val="22"/>
-        </w:rPr>
-      </w:pPr>
-    </w:p>
-    <w:p>
-      <w:pPr>
-        <w:spacing w:line="20" w:lineRule="exact"/>
-        <w:ind w:left="626" w:right="0" w:firstLine="0"/>
-        <w:rPr>
-          <w:rFonts w:ascii="Times New Roman" w:hAnsi="Times New Roman" w:cs="Times New Roman" w:eastAsia="Times New Roman" w:hint="default"/>
+      </w:pPr>
+      <w:r>
+        <w:rPr>
+          <w:rFonts w:ascii="Times New Roman" w:eastAsia="Times New Roman" w:hAnsi="Times New Roman" w:cs="Times New Roman"/>
           <w:sz w:val="2"/>
           <w:szCs w:val="2"/>
         </w:rPr>
-      </w:pPr>
-      <w:r>
-        <w:rPr>
-          <w:rFonts w:ascii="Times New Roman" w:hAnsi="Times New Roman" w:cs="Times New Roman" w:eastAsia="Times New Roman" w:hint="default"/>
+      </w:r>
+      <w:r>
+        <w:rPr>
+          <w:rFonts w:ascii="Times New Roman" w:eastAsia="Times New Roman" w:hAnsi="Times New Roman" w:cs="Times New Roman"/>
           <w:sz w:val="2"/>
           <w:szCs w:val="2"/>
         </w:rPr>
-        <w:pict>
-          <v:group style="width:538.6pt;height:.75pt;mso-position-horizontal-relative:char;mso-position-vertical-relative:line" coordorigin="0,0" coordsize="10772,15">
-            <v:group style="position:absolute;left:8;top:8;width:10757;height:2" coordorigin="8,8" coordsize="10757,2">
-              <v:shape style="position:absolute;left:8;top:8;width:10757;height:2" coordorigin="8,8" coordsize="10757,0" path="m8,8l10764,8e" filled="false" stroked="true" strokeweight=".72pt" strokecolor="#0c0c0f">
+        <w:pict w14:anchorId="635AD644">
+          <v:group id="_x0000_s1050" style="width:538.6pt;height:.75pt;mso-position-horizontal-relative:char;mso-position-vertical-relative:line" coordsize="10772,15">
+            <v:group id="_x0000_s1051" style="position:absolute;left:8;top:8;width:10757;height:2" coordorigin="8,8" coordsize="10757,2">
+              <v:polyline id="_x0000_s1052" style="position:absolute" points="16,16,10772,16" coordorigin="8,8" coordsize="10757,0" filled="f" strokecolor="#0c0c0f" strokeweight=".72pt">
                 <v:path arrowok="t"/>
-              </v:shape>
+              </v:polyline>
             </v:group>
+            <w10:wrap type="none"/>
+            <w10:anchorlock/>
           </v:group>
         </w:pict>
       </w:r>
-      <w:r>
-        <w:rPr>
-          <w:rFonts w:ascii="Times New Roman" w:hAnsi="Times New Roman" w:cs="Times New Roman" w:eastAsia="Times New Roman" w:hint="default"/>
-          <w:sz w:val="2"/>
-          <w:szCs w:val="2"/>
-        </w:rPr>
-      </w:r>
-    </w:p>
-    <w:p>
-      <w:pPr>
-        <w:spacing w:line="240" w:lineRule="auto" w:before="2"/>
-        <w:ind w:right="0"/>
-        <w:rPr>
-          <w:rFonts w:ascii="Times New Roman" w:hAnsi="Times New Roman" w:cs="Times New Roman" w:eastAsia="Times New Roman" w:hint="default"/>
+    </w:p>
+    <w:p>
+      <w:pPr>
+        <w:spacing w:before="2"/>
+        <w:ind w:left="567"/>
+        <w:rPr>
+          <w:rFonts w:ascii="Times New Roman" w:eastAsia="Times New Roman" w:hAnsi="Times New Roman" w:cs="Times New Roman"/>
           <w:sz w:val="25"/>
           <w:szCs w:val="25"/>
         </w:rPr>
@@ -1481,13 +1488,13 @@
           <w:numId w:val="1"/>
         </w:numPr>
         <w:tabs>
-          <w:tab w:pos="656" w:val="left" w:leader="none"/>
+          <w:tab w:val="left" w:pos="656"/>
         </w:tabs>
-        <w:spacing w:line="242" w:lineRule="exact" w:before="0" w:after="0"/>
-        <w:ind w:left="655" w:right="0" w:hanging="367"/>
+        <w:spacing w:line="242" w:lineRule="exact"/>
+        <w:ind w:left="567" w:hanging="367"/>
         <w:jc w:val="left"/>
         <w:rPr>
-          <w:rFonts w:ascii="Times New Roman" w:hAnsi="Times New Roman" w:cs="Times New Roman" w:eastAsia="Times New Roman" w:hint="default"/>
+          <w:rFonts w:ascii="Times New Roman" w:eastAsia="Times New Roman" w:hAnsi="Times New Roman" w:cs="Times New Roman"/>
           <w:sz w:val="24"/>
           <w:szCs w:val="24"/>
         </w:rPr>
@@ -1507,7 +1514,7 @@
           <w:spacing w:val="24"/>
           <w:sz w:val="24"/>
         </w:rPr>
-        <w:t> </w:t>
+        <w:t xml:space="preserve"> </w:t>
       </w:r>
       <w:r>
         <w:rPr>
@@ -1516,23 +1523,16 @@
           <w:sz w:val="24"/>
         </w:rPr>
         <w:t>normal</w:t>
-      </w:r>
-      <w:r>
-        <w:rPr>
-          <w:rFonts w:ascii="Times New Roman"/>
-          <w:sz w:val="24"/>
-        </w:rPr>
       </w:r>
     </w:p>
     <w:p>
       <w:pPr>
         <w:pStyle w:val="BodyText"/>
         <w:tabs>
-          <w:tab w:pos="11189" w:val="left" w:leader="none"/>
+          <w:tab w:val="left" w:pos="11189"/>
         </w:tabs>
         <w:spacing w:line="242" w:lineRule="exact"/>
-        <w:ind w:left="662" w:right="371"/>
-        <w:jc w:val="left"/>
+        <w:ind w:left="567" w:right="371"/>
       </w:pPr>
       <w:r>
         <w:rPr>
@@ -1545,7 +1545,7 @@
           <w:color w:val="0E1113"/>
           <w:spacing w:val="3"/>
         </w:rPr>
-        <w:t> </w:t>
+        <w:t xml:space="preserve"> </w:t>
       </w:r>
       <w:r>
         <w:rPr>
@@ -1558,31 +1558,29 @@
           <w:color w:val="0E1113"/>
           <w:spacing w:val="-3"/>
         </w:rPr>
-        <w:t> </w:t>
+        <w:t xml:space="preserve"> </w:t>
       </w:r>
       <w:r>
         <w:rPr>
           <w:color w:val="0E1113"/>
           <w:u w:val="single" w:color="0D1012"/>
         </w:rPr>
-        <w:t> </w:t>
+        <w:t xml:space="preserve"> </w:t>
+      </w:r>
+      <w:r>
+        <w:rPr>
+          <w:color w:val="0E1113"/>
+          <w:u w:val="single" w:color="0D1012"/>
+        </w:rPr>
         <w:tab/>
       </w:r>
-      <w:r>
-        <w:rPr>
-          <w:color w:val="0E1113"/>
-        </w:rPr>
-      </w:r>
-      <w:r>
-        <w:rPr/>
-      </w:r>
-    </w:p>
-    <w:p>
-      <w:pPr>
-        <w:spacing w:line="240" w:lineRule="auto" w:before="5"/>
-        <w:ind w:right="0"/>
-        <w:rPr>
-          <w:rFonts w:ascii="Times New Roman" w:hAnsi="Times New Roman" w:cs="Times New Roman" w:eastAsia="Times New Roman" w:hint="default"/>
+    </w:p>
+    <w:p>
+      <w:pPr>
+        <w:spacing w:before="5"/>
+        <w:ind w:left="567"/>
+        <w:rPr>
+          <w:rFonts w:ascii="Times New Roman" w:eastAsia="Times New Roman" w:hAnsi="Times New Roman" w:cs="Times New Roman"/>
           <w:sz w:val="24"/>
           <w:szCs w:val="24"/>
         </w:rPr>
@@ -1596,13 +1594,13 @@
           <w:numId w:val="1"/>
         </w:numPr>
         <w:tabs>
-          <w:tab w:pos="663" w:val="left" w:leader="none"/>
+          <w:tab w:val="left" w:pos="663"/>
         </w:tabs>
-        <w:spacing w:line="249" w:lineRule="auto" w:before="69" w:after="0"/>
-        <w:ind w:left="676" w:right="599" w:hanging="374"/>
+        <w:spacing w:before="69" w:line="249" w:lineRule="auto"/>
+        <w:ind w:left="567" w:right="599" w:hanging="374"/>
         <w:jc w:val="left"/>
         <w:rPr>
-          <w:rFonts w:ascii="Times New Roman" w:hAnsi="Times New Roman" w:cs="Times New Roman" w:eastAsia="Times New Roman" w:hint="default"/>
+          <w:rFonts w:ascii="Times New Roman" w:eastAsia="Times New Roman" w:hAnsi="Times New Roman" w:cs="Times New Roman"/>
           <w:sz w:val="24"/>
           <w:szCs w:val="24"/>
         </w:rPr>
@@ -1613,7 +1611,7 @@
           <w:color w:val="0E1113"/>
           <w:sz w:val="24"/>
         </w:rPr>
-        <w:t>Are there presently any situations at home which make for tension? (illness, new baby, moving, separation from parent, divorce, loss of family member, please </w:t>
+        <w:t xml:space="preserve">Are there presently any situations at home which make for tension? (illness, new baby, moving, separation from parent, divorce, loss of family member, please </w:t>
       </w:r>
       <w:r>
         <w:rPr>
@@ -1631,7 +1629,7 @@
           <w:spacing w:val="29"/>
           <w:sz w:val="24"/>
         </w:rPr>
-        <w:t> </w:t>
+        <w:t xml:space="preserve"> </w:t>
       </w:r>
       <w:r>
         <w:rPr>
@@ -1642,20 +1640,13 @@
         </w:rPr>
         <w:t>situation:</w:t>
       </w:r>
-      <w:r>
-        <w:rPr>
-          <w:rFonts w:ascii="Times New Roman"/>
-          <w:spacing w:val="-3"/>
-          <w:sz w:val="24"/>
-        </w:rPr>
-      </w:r>
-    </w:p>
-    <w:p>
-      <w:pPr>
-        <w:spacing w:line="240" w:lineRule="auto" w:before="2" w:after="0"/>
-        <w:ind w:right="0"/>
-        <w:rPr>
-          <w:rFonts w:ascii="Times New Roman" w:hAnsi="Times New Roman" w:cs="Times New Roman" w:eastAsia="Times New Roman" w:hint="default"/>
+    </w:p>
+    <w:p>
+      <w:pPr>
+        <w:spacing w:before="2"/>
+        <w:ind w:left="567"/>
+        <w:rPr>
+          <w:rFonts w:ascii="Times New Roman" w:eastAsia="Times New Roman" w:hAnsi="Times New Roman" w:cs="Times New Roman"/>
           <w:sz w:val="20"/>
           <w:szCs w:val="20"/>
         </w:rPr>
@@ -1664,88 +1655,90 @@
     <w:p>
       <w:pPr>
         <w:spacing w:line="20" w:lineRule="exact"/>
-        <w:ind w:left="662" w:right="0" w:firstLine="0"/>
-        <w:rPr>
-          <w:rFonts w:ascii="Times New Roman" w:hAnsi="Times New Roman" w:cs="Times New Roman" w:eastAsia="Times New Roman" w:hint="default"/>
+        <w:ind w:left="567"/>
+        <w:rPr>
+          <w:rFonts w:ascii="Times New Roman" w:eastAsia="Times New Roman" w:hAnsi="Times New Roman" w:cs="Times New Roman"/>
           <w:sz w:val="2"/>
           <w:szCs w:val="2"/>
         </w:rPr>
       </w:pPr>
       <w:r>
         <w:rPr>
-          <w:rFonts w:ascii="Times New Roman" w:hAnsi="Times New Roman" w:cs="Times New Roman" w:eastAsia="Times New Roman" w:hint="default"/>
+          <w:rFonts w:ascii="Times New Roman" w:eastAsia="Times New Roman" w:hAnsi="Times New Roman" w:cs="Times New Roman"/>
           <w:sz w:val="2"/>
           <w:szCs w:val="2"/>
         </w:rPr>
-        <w:pict>
-          <v:group style="width:537.550pt;height:.75pt;mso-position-horizontal-relative:char;mso-position-vertical-relative:line" coordorigin="0,0" coordsize="10751,15">
-            <v:group style="position:absolute;left:8;top:8;width:10736;height:2" coordorigin="8,8" coordsize="10736,2">
-              <v:shape style="position:absolute;left:8;top:8;width:10736;height:2" coordorigin="8,8" coordsize="10736,0" path="m8,8l10743,8e" filled="false" stroked="true" strokeweight=".72pt" strokecolor="#0c0f13">
+      </w:r>
+      <w:r>
+        <w:rPr>
+          <w:rFonts w:ascii="Times New Roman" w:eastAsia="Times New Roman" w:hAnsi="Times New Roman" w:cs="Times New Roman"/>
+          <w:sz w:val="2"/>
+          <w:szCs w:val="2"/>
+        </w:rPr>
+        <w:pict w14:anchorId="1A800BD8">
+          <v:group id="_x0000_s1047" style="width:537.55pt;height:.75pt;mso-position-horizontal-relative:char;mso-position-vertical-relative:line" coordsize="10751,15">
+            <v:group id="_x0000_s1048" style="position:absolute;left:8;top:8;width:10736;height:2" coordorigin="8,8" coordsize="10736,2">
+              <v:polyline id="_x0000_s1049" style="position:absolute" points="16,16,10751,16" coordorigin="8,8" coordsize="10736,0" filled="f" strokecolor="#0c0f13" strokeweight=".72pt">
                 <v:path arrowok="t"/>
-              </v:shape>
+              </v:polyline>
             </v:group>
+            <w10:wrap type="none"/>
+            <w10:anchorlock/>
           </v:group>
         </w:pict>
       </w:r>
-      <w:r>
-        <w:rPr>
-          <w:rFonts w:ascii="Times New Roman" w:hAnsi="Times New Roman" w:cs="Times New Roman" w:eastAsia="Times New Roman" w:hint="default"/>
+    </w:p>
+    <w:p>
+      <w:pPr>
+        <w:spacing w:before="8"/>
+        <w:ind w:left="567"/>
+        <w:rPr>
+          <w:rFonts w:ascii="Times New Roman" w:eastAsia="Times New Roman" w:hAnsi="Times New Roman" w:cs="Times New Roman"/>
+        </w:rPr>
+      </w:pPr>
+    </w:p>
+    <w:p>
+      <w:pPr>
+        <w:spacing w:line="20" w:lineRule="exact"/>
+        <w:ind w:left="567"/>
+        <w:rPr>
+          <w:rFonts w:ascii="Times New Roman" w:eastAsia="Times New Roman" w:hAnsi="Times New Roman" w:cs="Times New Roman"/>
           <w:sz w:val="2"/>
           <w:szCs w:val="2"/>
         </w:rPr>
-      </w:r>
-    </w:p>
-    <w:p>
-      <w:pPr>
-        <w:spacing w:line="240" w:lineRule="auto" w:before="8" w:after="0"/>
-        <w:ind w:right="0"/>
-        <w:rPr>
-          <w:rFonts w:ascii="Times New Roman" w:hAnsi="Times New Roman" w:cs="Times New Roman" w:eastAsia="Times New Roman" w:hint="default"/>
-          <w:sz w:val="22"/>
-          <w:szCs w:val="22"/>
-        </w:rPr>
-      </w:pPr>
-    </w:p>
-    <w:p>
-      <w:pPr>
-        <w:spacing w:line="20" w:lineRule="exact"/>
-        <w:ind w:left="662" w:right="0" w:firstLine="0"/>
-        <w:rPr>
-          <w:rFonts w:ascii="Times New Roman" w:hAnsi="Times New Roman" w:cs="Times New Roman" w:eastAsia="Times New Roman" w:hint="default"/>
+      </w:pPr>
+      <w:r>
+        <w:rPr>
+          <w:rFonts w:ascii="Times New Roman" w:eastAsia="Times New Roman" w:hAnsi="Times New Roman" w:cs="Times New Roman"/>
           <w:sz w:val="2"/>
           <w:szCs w:val="2"/>
         </w:rPr>
-      </w:pPr>
-      <w:r>
-        <w:rPr>
-          <w:rFonts w:ascii="Times New Roman" w:hAnsi="Times New Roman" w:cs="Times New Roman" w:eastAsia="Times New Roman" w:hint="default"/>
+      </w:r>
+      <w:r>
+        <w:rPr>
+          <w:rFonts w:ascii="Times New Roman" w:eastAsia="Times New Roman" w:hAnsi="Times New Roman" w:cs="Times New Roman"/>
           <w:sz w:val="2"/>
           <w:szCs w:val="2"/>
         </w:rPr>
-        <w:pict>
-          <v:group style="width:537.550pt;height:.75pt;mso-position-horizontal-relative:char;mso-position-vertical-relative:line" coordorigin="0,0" coordsize="10751,15">
-            <v:group style="position:absolute;left:8;top:8;width:10736;height:2" coordorigin="8,8" coordsize="10736,2">
-              <v:shape style="position:absolute;left:8;top:8;width:10736;height:2" coordorigin="8,8" coordsize="10736,0" path="m8,8l10743,8e" filled="false" stroked="true" strokeweight=".72pt" strokecolor="#080c0f">
+        <w:pict w14:anchorId="370E61F7">
+          <v:group id="_x0000_s1044" style="width:537.55pt;height:.75pt;mso-position-horizontal-relative:char;mso-position-vertical-relative:line" coordsize="10751,15">
+            <v:group id="_x0000_s1045" style="position:absolute;left:8;top:8;width:10736;height:2" coordorigin="8,8" coordsize="10736,2">
+              <v:polyline id="_x0000_s1046" style="position:absolute" points="16,16,10751,16" coordorigin="8,8" coordsize="10736,0" filled="f" strokecolor="#080c0f" strokeweight=".72pt">
                 <v:path arrowok="t"/>
-              </v:shape>
+              </v:polyline>
             </v:group>
+            <w10:wrap type="none"/>
+            <w10:anchorlock/>
           </v:group>
         </w:pict>
       </w:r>
-      <w:r>
-        <w:rPr>
-          <w:rFonts w:ascii="Times New Roman" w:hAnsi="Times New Roman" w:cs="Times New Roman" w:eastAsia="Times New Roman" w:hint="default"/>
-          <w:sz w:val="2"/>
-          <w:szCs w:val="2"/>
-        </w:rPr>
-      </w:r>
-    </w:p>
-    <w:p>
-      <w:pPr>
-        <w:spacing w:line="240" w:lineRule="auto" w:before="1"/>
-        <w:ind w:right="0"/>
-        <w:rPr>
-          <w:rFonts w:ascii="Times New Roman" w:hAnsi="Times New Roman" w:cs="Times New Roman" w:eastAsia="Times New Roman" w:hint="default"/>
+    </w:p>
+    <w:p>
+      <w:pPr>
+        <w:spacing w:before="1"/>
+        <w:ind w:left="567"/>
+        <w:rPr>
+          <w:rFonts w:ascii="Times New Roman" w:eastAsia="Times New Roman" w:hAnsi="Times New Roman" w:cs="Times New Roman"/>
           <w:sz w:val="25"/>
           <w:szCs w:val="25"/>
         </w:rPr>
@@ -1759,13 +1752,12 @@
           <w:numId w:val="1"/>
         </w:numPr>
         <w:tabs>
-          <w:tab w:pos="684" w:val="left" w:leader="none"/>
+          <w:tab w:val="left" w:pos="684"/>
         </w:tabs>
-        <w:spacing w:line="240" w:lineRule="auto" w:before="0" w:after="0"/>
-        <w:ind w:left="684" w:right="0" w:hanging="353"/>
+        <w:ind w:left="567" w:hanging="353"/>
         <w:jc w:val="left"/>
         <w:rPr>
-          <w:rFonts w:ascii="Times New Roman" w:hAnsi="Times New Roman" w:cs="Times New Roman" w:eastAsia="Times New Roman" w:hint="default"/>
+          <w:rFonts w:ascii="Times New Roman" w:eastAsia="Times New Roman" w:hAnsi="Times New Roman" w:cs="Times New Roman"/>
           <w:sz w:val="24"/>
           <w:szCs w:val="24"/>
         </w:rPr>
@@ -1781,6 +1773,15 @@
       </w:r>
       <w:r>
         <w:rPr>
+          <w:rFonts w:ascii="Arial"/>
+          <w:color w:val="0E1113"/>
+          <w:w w:val="105"/>
+          <w:sz w:val="24"/>
+        </w:rPr>
+        <w:t xml:space="preserve"> </w:t>
+      </w:r>
+      <w:r>
+        <w:rPr>
           <w:rFonts w:ascii="Times New Roman"/>
           <w:color w:val="0E1113"/>
           <w:w w:val="105"/>
@@ -1796,7 +1797,7 @@
           <w:w w:val="105"/>
           <w:sz w:val="24"/>
         </w:rPr>
-        <w:t> </w:t>
+        <w:t xml:space="preserve"> </w:t>
       </w:r>
       <w:r>
         <w:rPr>
@@ -1815,7 +1816,7 @@
           <w:w w:val="105"/>
           <w:sz w:val="24"/>
         </w:rPr>
-        <w:t> </w:t>
+        <w:t xml:space="preserve"> </w:t>
       </w:r>
       <w:r>
         <w:rPr>
@@ -1834,7 +1835,7 @@
           <w:w w:val="105"/>
           <w:sz w:val="24"/>
         </w:rPr>
-        <w:t> </w:t>
+        <w:t xml:space="preserve"> </w:t>
       </w:r>
       <w:r>
         <w:rPr>
@@ -1853,7 +1854,7 @@
           <w:w w:val="105"/>
           <w:sz w:val="24"/>
         </w:rPr>
-        <w:t> </w:t>
+        <w:t xml:space="preserve"> </w:t>
       </w:r>
       <w:r>
         <w:rPr>
@@ -1872,7 +1873,7 @@
           <w:w w:val="105"/>
           <w:sz w:val="24"/>
         </w:rPr>
-        <w:t> </w:t>
+        <w:t xml:space="preserve"> </w:t>
       </w:r>
       <w:r>
         <w:rPr>
@@ -1891,7 +1892,7 @@
           <w:w w:val="105"/>
           <w:sz w:val="24"/>
         </w:rPr>
-        <w:t> </w:t>
+        <w:t xml:space="preserve"> </w:t>
       </w:r>
       <w:r>
         <w:rPr>
@@ -1910,7 +1911,7 @@
           <w:w w:val="105"/>
           <w:sz w:val="24"/>
         </w:rPr>
-        <w:t> </w:t>
+        <w:t xml:space="preserve"> </w:t>
       </w:r>
       <w:r>
         <w:rPr>
@@ -1929,7 +1930,7 @@
           <w:w w:val="105"/>
           <w:sz w:val="24"/>
         </w:rPr>
-        <w:t> </w:t>
+        <w:t xml:space="preserve"> </w:t>
       </w:r>
       <w:r>
         <w:rPr>
@@ -1948,7 +1949,7 @@
           <w:w w:val="105"/>
           <w:sz w:val="24"/>
         </w:rPr>
-        <w:t> </w:t>
+        <w:t xml:space="preserve"> </w:t>
       </w:r>
       <w:r>
         <w:rPr>
@@ -1967,7 +1968,7 @@
           <w:w w:val="105"/>
           <w:sz w:val="24"/>
         </w:rPr>
-        <w:t> </w:t>
+        <w:t xml:space="preserve"> </w:t>
       </w:r>
       <w:r>
         <w:rPr>
@@ -1986,7 +1987,7 @@
           <w:w w:val="105"/>
           <w:sz w:val="24"/>
         </w:rPr>
-        <w:t> </w:t>
+        <w:t xml:space="preserve"> </w:t>
       </w:r>
       <w:r>
         <w:rPr>
@@ -2005,7 +2006,7 @@
           <w:w w:val="105"/>
           <w:sz w:val="24"/>
         </w:rPr>
-        <w:t> </w:t>
+        <w:t xml:space="preserve"> </w:t>
       </w:r>
       <w:r>
         <w:rPr>
@@ -2024,7 +2025,7 @@
           <w:w w:val="105"/>
           <w:sz w:val="24"/>
         </w:rPr>
-        <w:t> </w:t>
+        <w:t xml:space="preserve"> </w:t>
       </w:r>
       <w:r>
         <w:rPr>
@@ -2043,7 +2044,7 @@
           <w:w w:val="105"/>
           <w:sz w:val="24"/>
         </w:rPr>
-        <w:t> </w:t>
+        <w:t xml:space="preserve"> </w:t>
       </w:r>
       <w:r>
         <w:rPr>
@@ -2054,52 +2055,52 @@
         </w:rPr>
         <w:t>us</w:t>
       </w:r>
-      <w:r>
-        <w:rPr>
-          <w:rFonts w:ascii="Times New Roman"/>
-          <w:sz w:val="24"/>
-        </w:rPr>
-      </w:r>
     </w:p>
     <w:p>
       <w:pPr>
         <w:pStyle w:val="BodyText"/>
-        <w:spacing w:line="240" w:lineRule="auto" w:before="5"/>
-        <w:ind w:left="691" w:right="371"/>
-        <w:jc w:val="left"/>
+        <w:spacing w:before="5"/>
+        <w:ind w:left="567" w:right="371"/>
       </w:pPr>
       <w:r>
         <w:rPr>
           <w:color w:val="0E1113"/>
           <w:spacing w:val="-11"/>
         </w:rPr>
-        <w:t>of </w:t>
-      </w:r>
-      <w:r>
-        <w:rPr>
-          <w:color w:val="0E1113"/>
-        </w:rPr>
-        <w:t>his experiences. Please </w:t>
+        <w:t xml:space="preserve">of </w:t>
+      </w:r>
+      <w:r>
+        <w:rPr>
+          <w:color w:val="0E1113"/>
+        </w:rPr>
+        <w:t xml:space="preserve">his experiences. Please </w:t>
       </w:r>
       <w:r>
         <w:rPr>
           <w:color w:val="0E1113"/>
           <w:spacing w:val="-3"/>
         </w:rPr>
-        <w:t>specify </w:t>
-      </w:r>
-      <w:r>
-        <w:rPr>
-          <w:color w:val="0E1113"/>
-        </w:rPr>
-        <w:t>name and address of previous day care giver or </w:t>
+        <w:t xml:space="preserve">specify </w:t>
+      </w:r>
+      <w:r>
+        <w:rPr>
+          <w:color w:val="0E1113"/>
+        </w:rPr>
+        <w:t xml:space="preserve">name and address of previous day care giver </w:t>
+      </w:r>
+      <w:proofErr w:type="gramStart"/>
+      <w:r>
+        <w:rPr>
+          <w:color w:val="0E1113"/>
+        </w:rPr>
+        <w:t xml:space="preserve">or </w:t>
       </w:r>
       <w:r>
         <w:rPr>
           <w:color w:val="0E1113"/>
           <w:spacing w:val="34"/>
         </w:rPr>
-        <w:t> </w:t>
+        <w:t xml:space="preserve"> </w:t>
       </w:r>
       <w:r>
         <w:rPr>
@@ -2108,6 +2109,7 @@
         </w:rPr>
         <w:t>center</w:t>
       </w:r>
+      <w:proofErr w:type="gramEnd"/>
       <w:r>
         <w:rPr>
           <w:color w:val="2F383B"/>
@@ -2115,18 +2117,13 @@
         </w:rPr>
         <w:t>:</w:t>
       </w:r>
-      <w:r>
-        <w:rPr>
-          <w:spacing w:val="2"/>
-        </w:rPr>
-      </w:r>
-    </w:p>
-    <w:p>
-      <w:pPr>
-        <w:spacing w:line="240" w:lineRule="auto" w:before="2" w:after="0"/>
-        <w:ind w:right="0"/>
-        <w:rPr>
-          <w:rFonts w:ascii="Times New Roman" w:hAnsi="Times New Roman" w:cs="Times New Roman" w:eastAsia="Times New Roman" w:hint="default"/>
+    </w:p>
+    <w:p>
+      <w:pPr>
+        <w:spacing w:before="2"/>
+        <w:ind w:left="567"/>
+        <w:rPr>
+          <w:rFonts w:ascii="Times New Roman" w:eastAsia="Times New Roman" w:hAnsi="Times New Roman" w:cs="Times New Roman"/>
           <w:sz w:val="21"/>
           <w:szCs w:val="21"/>
         </w:rPr>
@@ -2135,178 +2132,180 @@
     <w:p>
       <w:pPr>
         <w:spacing w:line="20" w:lineRule="exact"/>
-        <w:ind w:left="683" w:right="0" w:firstLine="0"/>
-        <w:rPr>
-          <w:rFonts w:ascii="Times New Roman" w:hAnsi="Times New Roman" w:cs="Times New Roman" w:eastAsia="Times New Roman" w:hint="default"/>
+        <w:ind w:left="567"/>
+        <w:rPr>
+          <w:rFonts w:ascii="Times New Roman" w:eastAsia="Times New Roman" w:hAnsi="Times New Roman" w:cs="Times New Roman"/>
           <w:sz w:val="2"/>
           <w:szCs w:val="2"/>
         </w:rPr>
       </w:pPr>
       <w:r>
         <w:rPr>
-          <w:rFonts w:ascii="Times New Roman" w:hAnsi="Times New Roman" w:cs="Times New Roman" w:eastAsia="Times New Roman" w:hint="default"/>
+          <w:rFonts w:ascii="Times New Roman" w:eastAsia="Times New Roman" w:hAnsi="Times New Roman" w:cs="Times New Roman"/>
           <w:sz w:val="2"/>
           <w:szCs w:val="2"/>
         </w:rPr>
-        <w:pict>
-          <v:group style="width:537.9pt;height:.75pt;mso-position-horizontal-relative:char;mso-position-vertical-relative:line" coordorigin="0,0" coordsize="10758,15">
-            <v:group style="position:absolute;left:8;top:8;width:10743;height:2" coordorigin="8,8" coordsize="10743,2">
-              <v:shape style="position:absolute;left:8;top:8;width:10743;height:2" coordorigin="8,8" coordsize="10743,0" path="m8,8l10750,8e" filled="false" stroked="true" strokeweight=".72pt" strokecolor="#0c0c0f">
+      </w:r>
+      <w:r>
+        <w:rPr>
+          <w:rFonts w:ascii="Times New Roman" w:eastAsia="Times New Roman" w:hAnsi="Times New Roman" w:cs="Times New Roman"/>
+          <w:sz w:val="2"/>
+          <w:szCs w:val="2"/>
+        </w:rPr>
+        <w:pict w14:anchorId="19D86602">
+          <v:group id="_x0000_s1041" style="width:537.9pt;height:.75pt;mso-position-horizontal-relative:char;mso-position-vertical-relative:line" coordsize="10758,15">
+            <v:group id="_x0000_s1042" style="position:absolute;left:8;top:8;width:10743;height:2" coordorigin="8,8" coordsize="10743,2">
+              <v:polyline id="_x0000_s1043" style="position:absolute" points="16,16,10758,16" coordorigin="8,8" coordsize="10743,0" filled="f" strokecolor="#0c0c0f" strokeweight=".72pt">
                 <v:path arrowok="t"/>
-              </v:shape>
+              </v:polyline>
             </v:group>
+            <w10:wrap type="none"/>
+            <w10:anchorlock/>
           </v:group>
         </w:pict>
       </w:r>
-      <w:r>
-        <w:rPr>
-          <w:rFonts w:ascii="Times New Roman" w:hAnsi="Times New Roman" w:cs="Times New Roman" w:eastAsia="Times New Roman" w:hint="default"/>
+    </w:p>
+    <w:p>
+      <w:pPr>
+        <w:spacing w:before="8"/>
+        <w:ind w:left="567"/>
+        <w:rPr>
+          <w:rFonts w:ascii="Times New Roman" w:eastAsia="Times New Roman" w:hAnsi="Times New Roman" w:cs="Times New Roman"/>
+        </w:rPr>
+      </w:pPr>
+    </w:p>
+    <w:p>
+      <w:pPr>
+        <w:spacing w:line="20" w:lineRule="exact"/>
+        <w:ind w:left="567"/>
+        <w:rPr>
+          <w:rFonts w:ascii="Times New Roman" w:eastAsia="Times New Roman" w:hAnsi="Times New Roman" w:cs="Times New Roman"/>
           <w:sz w:val="2"/>
           <w:szCs w:val="2"/>
         </w:rPr>
-      </w:r>
-    </w:p>
-    <w:p>
-      <w:pPr>
-        <w:spacing w:line="240" w:lineRule="auto" w:before="8" w:after="0"/>
-        <w:ind w:right="0"/>
-        <w:rPr>
-          <w:rFonts w:ascii="Times New Roman" w:hAnsi="Times New Roman" w:cs="Times New Roman" w:eastAsia="Times New Roman" w:hint="default"/>
-          <w:sz w:val="22"/>
-          <w:szCs w:val="22"/>
-        </w:rPr>
-      </w:pPr>
-    </w:p>
-    <w:p>
-      <w:pPr>
-        <w:spacing w:line="20" w:lineRule="exact"/>
-        <w:ind w:left="683" w:right="0" w:firstLine="0"/>
-        <w:rPr>
-          <w:rFonts w:ascii="Times New Roman" w:hAnsi="Times New Roman" w:cs="Times New Roman" w:eastAsia="Times New Roman" w:hint="default"/>
+      </w:pPr>
+      <w:r>
+        <w:rPr>
+          <w:rFonts w:ascii="Times New Roman" w:eastAsia="Times New Roman" w:hAnsi="Times New Roman" w:cs="Times New Roman"/>
           <w:sz w:val="2"/>
           <w:szCs w:val="2"/>
         </w:rPr>
-      </w:pPr>
-      <w:r>
-        <w:rPr>
-          <w:rFonts w:ascii="Times New Roman" w:hAnsi="Times New Roman" w:cs="Times New Roman" w:eastAsia="Times New Roman" w:hint="default"/>
+      </w:r>
+      <w:r>
+        <w:rPr>
+          <w:rFonts w:ascii="Times New Roman" w:eastAsia="Times New Roman" w:hAnsi="Times New Roman" w:cs="Times New Roman"/>
           <w:sz w:val="2"/>
           <w:szCs w:val="2"/>
         </w:rPr>
-        <w:pict>
-          <v:group style="width:537.9pt;height:.75pt;mso-position-horizontal-relative:char;mso-position-vertical-relative:line" coordorigin="0,0" coordsize="10758,15">
-            <v:group style="position:absolute;left:8;top:8;width:10743;height:2" coordorigin="8,8" coordsize="10743,2">
-              <v:shape style="position:absolute;left:8;top:8;width:10743;height:2" coordorigin="8,8" coordsize="10743,0" path="m8,8l10750,8e" filled="false" stroked="true" strokeweight=".72pt" strokecolor="#0c0f0f">
+        <w:pict w14:anchorId="055FAE6E">
+          <v:group id="_x0000_s1038" style="width:537.9pt;height:.75pt;mso-position-horizontal-relative:char;mso-position-vertical-relative:line" coordsize="10758,15">
+            <v:group id="_x0000_s1039" style="position:absolute;left:8;top:8;width:10743;height:2" coordorigin="8,8" coordsize="10743,2">
+              <v:polyline id="_x0000_s1040" style="position:absolute" points="16,16,10758,16" coordorigin="8,8" coordsize="10743,0" filled="f" strokecolor="#0c0f0f" strokeweight=".72pt">
                 <v:path arrowok="t"/>
-              </v:shape>
+              </v:polyline>
             </v:group>
+            <w10:wrap type="none"/>
+            <w10:anchorlock/>
           </v:group>
         </w:pict>
       </w:r>
-      <w:r>
-        <w:rPr>
-          <w:rFonts w:ascii="Times New Roman" w:hAnsi="Times New Roman" w:cs="Times New Roman" w:eastAsia="Times New Roman" w:hint="default"/>
+    </w:p>
+    <w:p>
+      <w:pPr>
+        <w:spacing w:before="1"/>
+        <w:ind w:left="567"/>
+        <w:rPr>
+          <w:rFonts w:ascii="Times New Roman" w:eastAsia="Times New Roman" w:hAnsi="Times New Roman" w:cs="Times New Roman"/>
+        </w:rPr>
+      </w:pPr>
+    </w:p>
+    <w:p>
+      <w:pPr>
+        <w:spacing w:line="20" w:lineRule="exact"/>
+        <w:ind w:left="567"/>
+        <w:rPr>
+          <w:rFonts w:ascii="Times New Roman" w:eastAsia="Times New Roman" w:hAnsi="Times New Roman" w:cs="Times New Roman"/>
           <w:sz w:val="2"/>
           <w:szCs w:val="2"/>
         </w:rPr>
-      </w:r>
-    </w:p>
-    <w:p>
-      <w:pPr>
-        <w:spacing w:line="240" w:lineRule="auto" w:before="1" w:after="0"/>
-        <w:ind w:right="0"/>
-        <w:rPr>
-          <w:rFonts w:ascii="Times New Roman" w:hAnsi="Times New Roman" w:cs="Times New Roman" w:eastAsia="Times New Roman" w:hint="default"/>
-          <w:sz w:val="22"/>
-          <w:szCs w:val="22"/>
-        </w:rPr>
-      </w:pPr>
-    </w:p>
-    <w:p>
-      <w:pPr>
-        <w:spacing w:line="20" w:lineRule="exact"/>
-        <w:ind w:left="683" w:right="0" w:firstLine="0"/>
-        <w:rPr>
-          <w:rFonts w:ascii="Times New Roman" w:hAnsi="Times New Roman" w:cs="Times New Roman" w:eastAsia="Times New Roman" w:hint="default"/>
+      </w:pPr>
+      <w:r>
+        <w:rPr>
+          <w:rFonts w:ascii="Times New Roman" w:eastAsia="Times New Roman" w:hAnsi="Times New Roman" w:cs="Times New Roman"/>
           <w:sz w:val="2"/>
           <w:szCs w:val="2"/>
         </w:rPr>
-      </w:pPr>
-      <w:r>
-        <w:rPr>
-          <w:rFonts w:ascii="Times New Roman" w:hAnsi="Times New Roman" w:cs="Times New Roman" w:eastAsia="Times New Roman" w:hint="default"/>
+      </w:r>
+      <w:r>
+        <w:rPr>
+          <w:rFonts w:ascii="Times New Roman" w:eastAsia="Times New Roman" w:hAnsi="Times New Roman" w:cs="Times New Roman"/>
           <w:sz w:val="2"/>
           <w:szCs w:val="2"/>
         </w:rPr>
-        <w:pict>
-          <v:group style="width:537.9pt;height:.75pt;mso-position-horizontal-relative:char;mso-position-vertical-relative:line" coordorigin="0,0" coordsize="10758,15">
-            <v:group style="position:absolute;left:8;top:8;width:10743;height:2" coordorigin="8,8" coordsize="10743,2">
-              <v:shape style="position:absolute;left:8;top:8;width:10743;height:2" coordorigin="8,8" coordsize="10743,0" path="m8,8l10750,8e" filled="false" stroked="true" strokeweight=".72pt" strokecolor="#0c0f0f">
+        <w:pict w14:anchorId="74B2291A">
+          <v:group id="_x0000_s1035" style="width:537.9pt;height:.75pt;mso-position-horizontal-relative:char;mso-position-vertical-relative:line" coordsize="10758,15">
+            <v:group id="_x0000_s1036" style="position:absolute;left:8;top:8;width:10743;height:2" coordorigin="8,8" coordsize="10743,2">
+              <v:polyline id="_x0000_s1037" style="position:absolute" points="16,16,10758,16" coordorigin="8,8" coordsize="10743,0" filled="f" strokecolor="#0c0f0f" strokeweight=".72pt">
                 <v:path arrowok="t"/>
-              </v:shape>
+              </v:polyline>
             </v:group>
+            <w10:wrap type="none"/>
+            <w10:anchorlock/>
           </v:group>
         </w:pict>
       </w:r>
-      <w:r>
-        <w:rPr>
-          <w:rFonts w:ascii="Times New Roman" w:hAnsi="Times New Roman" w:cs="Times New Roman" w:eastAsia="Times New Roman" w:hint="default"/>
+    </w:p>
+    <w:p>
+      <w:pPr>
+        <w:spacing w:before="8"/>
+        <w:ind w:left="567"/>
+        <w:rPr>
+          <w:rFonts w:ascii="Times New Roman" w:eastAsia="Times New Roman" w:hAnsi="Times New Roman" w:cs="Times New Roman"/>
+        </w:rPr>
+      </w:pPr>
+    </w:p>
+    <w:p>
+      <w:pPr>
+        <w:spacing w:line="20" w:lineRule="exact"/>
+        <w:ind w:left="567"/>
+        <w:rPr>
+          <w:rFonts w:ascii="Times New Roman" w:eastAsia="Times New Roman" w:hAnsi="Times New Roman" w:cs="Times New Roman"/>
           <w:sz w:val="2"/>
           <w:szCs w:val="2"/>
         </w:rPr>
-      </w:r>
-    </w:p>
-    <w:p>
-      <w:pPr>
-        <w:spacing w:line="240" w:lineRule="auto" w:before="8" w:after="0"/>
-        <w:ind w:right="0"/>
-        <w:rPr>
-          <w:rFonts w:ascii="Times New Roman" w:hAnsi="Times New Roman" w:cs="Times New Roman" w:eastAsia="Times New Roman" w:hint="default"/>
-          <w:sz w:val="22"/>
-          <w:szCs w:val="22"/>
-        </w:rPr>
-      </w:pPr>
-    </w:p>
-    <w:p>
-      <w:pPr>
-        <w:spacing w:line="20" w:lineRule="exact"/>
-        <w:ind w:left="683" w:right="0" w:firstLine="0"/>
-        <w:rPr>
-          <w:rFonts w:ascii="Times New Roman" w:hAnsi="Times New Roman" w:cs="Times New Roman" w:eastAsia="Times New Roman" w:hint="default"/>
+      </w:pPr>
+      <w:r>
+        <w:rPr>
+          <w:rFonts w:ascii="Times New Roman" w:eastAsia="Times New Roman" w:hAnsi="Times New Roman" w:cs="Times New Roman"/>
           <w:sz w:val="2"/>
           <w:szCs w:val="2"/>
         </w:rPr>
-      </w:pPr>
-      <w:r>
-        <w:rPr>
-          <w:rFonts w:ascii="Times New Roman" w:hAnsi="Times New Roman" w:cs="Times New Roman" w:eastAsia="Times New Roman" w:hint="default"/>
+      </w:r>
+      <w:r>
+        <w:rPr>
+          <w:rFonts w:ascii="Times New Roman" w:eastAsia="Times New Roman" w:hAnsi="Times New Roman" w:cs="Times New Roman"/>
           <w:sz w:val="2"/>
           <w:szCs w:val="2"/>
         </w:rPr>
-        <w:pict>
-          <v:group style="width:538.950pt;height:.75pt;mso-position-horizontal-relative:char;mso-position-vertical-relative:line" coordorigin="0,0" coordsize="10779,15">
-            <v:group style="position:absolute;left:8;top:8;width:10764;height:2" coordorigin="8,8" coordsize="10764,2">
-              <v:shape style="position:absolute;left:8;top:8;width:10764;height:2" coordorigin="8,8" coordsize="10764,0" path="m8,8l10772,8e" filled="false" stroked="true" strokeweight=".72pt" strokecolor="#080f0f">
+        <w:pict w14:anchorId="2FADA83A">
+          <v:group id="_x0000_s1032" style="width:538.95pt;height:.75pt;mso-position-horizontal-relative:char;mso-position-vertical-relative:line" coordsize="10779,15">
+            <v:group id="_x0000_s1033" style="position:absolute;left:8;top:8;width:10764;height:2" coordorigin="8,8" coordsize="10764,2">
+              <v:polyline id="_x0000_s1034" style="position:absolute" points="16,16,10780,16" coordorigin="8,8" coordsize="10764,0" filled="f" strokecolor="#080f0f" strokeweight=".72pt">
                 <v:path arrowok="t"/>
-              </v:shape>
+              </v:polyline>
             </v:group>
+            <w10:wrap type="none"/>
+            <w10:anchorlock/>
           </v:group>
         </w:pict>
       </w:r>
-      <w:r>
-        <w:rPr>
-          <w:rFonts w:ascii="Times New Roman" w:hAnsi="Times New Roman" w:cs="Times New Roman" w:eastAsia="Times New Roman" w:hint="default"/>
-          <w:sz w:val="2"/>
-          <w:szCs w:val="2"/>
-        </w:rPr>
-      </w:r>
-    </w:p>
-    <w:p>
-      <w:pPr>
-        <w:spacing w:line="240" w:lineRule="auto" w:before="8"/>
-        <w:ind w:right="0"/>
-        <w:rPr>
-          <w:rFonts w:ascii="Times New Roman" w:hAnsi="Times New Roman" w:cs="Times New Roman" w:eastAsia="Times New Roman" w:hint="default"/>
+    </w:p>
+    <w:p>
+      <w:pPr>
+        <w:spacing w:before="8"/>
+        <w:ind w:left="567"/>
+        <w:rPr>
+          <w:rFonts w:ascii="Times New Roman" w:eastAsia="Times New Roman" w:hAnsi="Times New Roman" w:cs="Times New Roman"/>
           <w:sz w:val="25"/>
           <w:szCs w:val="25"/>
         </w:rPr>
@@ -2320,13 +2319,13 @@
           <w:numId w:val="1"/>
         </w:numPr>
         <w:tabs>
-          <w:tab w:pos="706" w:val="left" w:leader="none"/>
+          <w:tab w:val="left" w:pos="706"/>
         </w:tabs>
-        <w:spacing w:line="249" w:lineRule="auto" w:before="0" w:after="0"/>
-        <w:ind w:left="720" w:right="3857" w:hanging="375"/>
+        <w:spacing w:line="249" w:lineRule="auto"/>
+        <w:ind w:left="567" w:right="3857" w:hanging="375"/>
         <w:jc w:val="left"/>
         <w:rPr>
-          <w:rFonts w:ascii="Times New Roman" w:hAnsi="Times New Roman" w:cs="Times New Roman" w:eastAsia="Times New Roman" w:hint="default"/>
+          <w:rFonts w:ascii="Times New Roman" w:eastAsia="Times New Roman" w:hAnsi="Times New Roman" w:cs="Times New Roman"/>
           <w:sz w:val="24"/>
           <w:szCs w:val="24"/>
         </w:rPr>
@@ -2337,8 +2336,9 @@
           <w:color w:val="0E1113"/>
           <w:sz w:val="24"/>
         </w:rPr>
-        <w:t>Has the child, in the past, had any experiences which resulted </w:t>
-      </w:r>
+        <w:t xml:space="preserve">Has the child, in the past, had any experiences which resulted </w:t>
+      </w:r>
+      <w:proofErr w:type="spellStart"/>
       <w:r>
         <w:rPr>
           <w:rFonts w:ascii="Arial"/>
@@ -2355,7 +2355,17 @@
           <w:spacing w:val="2"/>
           <w:sz w:val="24"/>
         </w:rPr>
-        <w:t>extreme </w:t>
+        <w:t>extreme</w:t>
+      </w:r>
+      <w:proofErr w:type="spellEnd"/>
+      <w:r>
+        <w:rPr>
+          <w:rFonts w:ascii="Times New Roman"/>
+          <w:color w:val="0E1113"/>
+          <w:spacing w:val="2"/>
+          <w:sz w:val="24"/>
+        </w:rPr>
+        <w:t xml:space="preserve"> </w:t>
       </w:r>
       <w:r>
         <w:rPr>
@@ -2372,7 +2382,7 @@
           <w:spacing w:val="50"/>
           <w:sz w:val="24"/>
         </w:rPr>
-        <w:t> </w:t>
+        <w:t xml:space="preserve"> </w:t>
       </w:r>
       <w:r>
         <w:rPr>
@@ -2401,20 +2411,13 @@
         </w:rPr>
         <w:t>)</w:t>
       </w:r>
-      <w:r>
-        <w:rPr>
-          <w:rFonts w:ascii="Times New Roman"/>
-          <w:spacing w:val="-5"/>
-          <w:sz w:val="24"/>
-        </w:rPr>
-      </w:r>
-    </w:p>
-    <w:p>
-      <w:pPr>
-        <w:spacing w:line="240" w:lineRule="auto" w:before="7" w:after="0"/>
-        <w:ind w:right="0"/>
-        <w:rPr>
-          <w:rFonts w:ascii="Times New Roman" w:hAnsi="Times New Roman" w:cs="Times New Roman" w:eastAsia="Times New Roman" w:hint="default"/>
+    </w:p>
+    <w:p>
+      <w:pPr>
+        <w:spacing w:before="7"/>
+        <w:ind w:left="567"/>
+        <w:rPr>
+          <w:rFonts w:ascii="Times New Roman" w:eastAsia="Times New Roman" w:hAnsi="Times New Roman" w:cs="Times New Roman"/>
           <w:sz w:val="19"/>
           <w:szCs w:val="19"/>
         </w:rPr>
@@ -2423,88 +2426,90 @@
     <w:p>
       <w:pPr>
         <w:spacing w:line="20" w:lineRule="exact"/>
-        <w:ind w:left="705" w:right="0" w:firstLine="0"/>
-        <w:rPr>
-          <w:rFonts w:ascii="Times New Roman" w:hAnsi="Times New Roman" w:cs="Times New Roman" w:eastAsia="Times New Roman" w:hint="default"/>
+        <w:ind w:left="567"/>
+        <w:rPr>
+          <w:rFonts w:ascii="Times New Roman" w:eastAsia="Times New Roman" w:hAnsi="Times New Roman" w:cs="Times New Roman"/>
           <w:sz w:val="2"/>
           <w:szCs w:val="2"/>
         </w:rPr>
       </w:pPr>
       <w:r>
         <w:rPr>
-          <w:rFonts w:ascii="Times New Roman" w:hAnsi="Times New Roman" w:cs="Times New Roman" w:eastAsia="Times New Roman" w:hint="default"/>
+          <w:rFonts w:ascii="Times New Roman" w:eastAsia="Times New Roman" w:hAnsi="Times New Roman" w:cs="Times New Roman"/>
           <w:sz w:val="2"/>
           <w:szCs w:val="2"/>
         </w:rPr>
-        <w:pict>
-          <v:group style="width:537.550pt;height:.75pt;mso-position-horizontal-relative:char;mso-position-vertical-relative:line" coordorigin="0,0" coordsize="10751,15">
-            <v:group style="position:absolute;left:8;top:8;width:10736;height:2" coordorigin="8,8" coordsize="10736,2">
-              <v:shape style="position:absolute;left:8;top:8;width:10736;height:2" coordorigin="8,8" coordsize="10736,0" path="m8,8l10743,8e" filled="false" stroked="true" strokeweight=".72pt" strokecolor="#080c0f">
+      </w:r>
+      <w:r>
+        <w:rPr>
+          <w:rFonts w:ascii="Times New Roman" w:eastAsia="Times New Roman" w:hAnsi="Times New Roman" w:cs="Times New Roman"/>
+          <w:sz w:val="2"/>
+          <w:szCs w:val="2"/>
+        </w:rPr>
+        <w:pict w14:anchorId="20784AF9">
+          <v:group id="_x0000_s1029" style="width:537.55pt;height:.75pt;mso-position-horizontal-relative:char;mso-position-vertical-relative:line" coordsize="10751,15">
+            <v:group id="_x0000_s1030" style="position:absolute;left:8;top:8;width:10736;height:2" coordorigin="8,8" coordsize="10736,2">
+              <v:polyline id="_x0000_s1031" style="position:absolute" points="16,16,10751,16" coordorigin="8,8" coordsize="10736,0" filled="f" strokecolor="#080c0f" strokeweight=".72pt">
                 <v:path arrowok="t"/>
-              </v:shape>
+              </v:polyline>
             </v:group>
+            <w10:wrap type="none"/>
+            <w10:anchorlock/>
           </v:group>
         </w:pict>
       </w:r>
-      <w:r>
-        <w:rPr>
-          <w:rFonts w:ascii="Times New Roman" w:hAnsi="Times New Roman" w:cs="Times New Roman" w:eastAsia="Times New Roman" w:hint="default"/>
+    </w:p>
+    <w:p>
+      <w:pPr>
+        <w:spacing w:before="1"/>
+        <w:ind w:left="567"/>
+        <w:rPr>
+          <w:rFonts w:ascii="Times New Roman" w:eastAsia="Times New Roman" w:hAnsi="Times New Roman" w:cs="Times New Roman"/>
+        </w:rPr>
+      </w:pPr>
+    </w:p>
+    <w:p>
+      <w:pPr>
+        <w:spacing w:line="20" w:lineRule="exact"/>
+        <w:ind w:left="567"/>
+        <w:rPr>
+          <w:rFonts w:ascii="Times New Roman" w:eastAsia="Times New Roman" w:hAnsi="Times New Roman" w:cs="Times New Roman"/>
           <w:sz w:val="2"/>
           <w:szCs w:val="2"/>
         </w:rPr>
-      </w:r>
-    </w:p>
-    <w:p>
-      <w:pPr>
-        <w:spacing w:line="240" w:lineRule="auto" w:before="1" w:after="0"/>
-        <w:ind w:right="0"/>
-        <w:rPr>
-          <w:rFonts w:ascii="Times New Roman" w:hAnsi="Times New Roman" w:cs="Times New Roman" w:eastAsia="Times New Roman" w:hint="default"/>
-          <w:sz w:val="22"/>
-          <w:szCs w:val="22"/>
-        </w:rPr>
-      </w:pPr>
-    </w:p>
-    <w:p>
-      <w:pPr>
-        <w:spacing w:line="20" w:lineRule="exact"/>
-        <w:ind w:left="705" w:right="0" w:firstLine="0"/>
-        <w:rPr>
-          <w:rFonts w:ascii="Times New Roman" w:hAnsi="Times New Roman" w:cs="Times New Roman" w:eastAsia="Times New Roman" w:hint="default"/>
+      </w:pPr>
+      <w:r>
+        <w:rPr>
+          <w:rFonts w:ascii="Times New Roman" w:eastAsia="Times New Roman" w:hAnsi="Times New Roman" w:cs="Times New Roman"/>
           <w:sz w:val="2"/>
           <w:szCs w:val="2"/>
         </w:rPr>
-      </w:pPr>
-      <w:r>
-        <w:rPr>
-          <w:rFonts w:ascii="Times New Roman" w:hAnsi="Times New Roman" w:cs="Times New Roman" w:eastAsia="Times New Roman" w:hint="default"/>
+      </w:r>
+      <w:r>
+        <w:rPr>
+          <w:rFonts w:ascii="Times New Roman" w:eastAsia="Times New Roman" w:hAnsi="Times New Roman" w:cs="Times New Roman"/>
           <w:sz w:val="2"/>
           <w:szCs w:val="2"/>
         </w:rPr>
-        <w:pict>
-          <v:group style="width:537.550pt;height:.75pt;mso-position-horizontal-relative:char;mso-position-vertical-relative:line" coordorigin="0,0" coordsize="10751,15">
-            <v:group style="position:absolute;left:8;top:8;width:10736;height:2" coordorigin="8,8" coordsize="10736,2">
-              <v:shape style="position:absolute;left:8;top:8;width:10736;height:2" coordorigin="8,8" coordsize="10736,0" path="m8,8l10743,8e" filled="false" stroked="true" strokeweight=".72pt" strokecolor="#0c0f0f">
+        <w:pict w14:anchorId="70CCDAD9">
+          <v:group id="_x0000_s1026" style="width:537.55pt;height:.75pt;mso-position-horizontal-relative:char;mso-position-vertical-relative:line" coordsize="10751,15">
+            <v:group id="_x0000_s1027" style="position:absolute;left:8;top:8;width:10736;height:2" coordorigin="8,8" coordsize="10736,2">
+              <v:polyline id="_x0000_s1028" style="position:absolute" points="16,16,10751,16" coordorigin="8,8" coordsize="10736,0" filled="f" strokecolor="#0c0f0f" strokeweight=".72pt">
                 <v:path arrowok="t"/>
-              </v:shape>
+              </v:polyline>
             </v:group>
+            <w10:wrap type="none"/>
+            <w10:anchorlock/>
           </v:group>
         </w:pict>
       </w:r>
-      <w:r>
-        <w:rPr>
-          <w:rFonts w:ascii="Times New Roman" w:hAnsi="Times New Roman" w:cs="Times New Roman" w:eastAsia="Times New Roman" w:hint="default"/>
-          <w:sz w:val="2"/>
-          <w:szCs w:val="2"/>
-        </w:rPr>
-      </w:r>
-    </w:p>
-    <w:p>
-      <w:pPr>
-        <w:spacing w:line="240" w:lineRule="auto" w:before="2"/>
-        <w:ind w:right="0"/>
-        <w:rPr>
-          <w:rFonts w:ascii="Times New Roman" w:hAnsi="Times New Roman" w:cs="Times New Roman" w:eastAsia="Times New Roman" w:hint="default"/>
+    </w:p>
+    <w:p>
+      <w:pPr>
+        <w:spacing w:before="2"/>
+        <w:ind w:left="567"/>
+        <w:rPr>
+          <w:rFonts w:ascii="Times New Roman" w:eastAsia="Times New Roman" w:hAnsi="Times New Roman" w:cs="Times New Roman"/>
           <w:sz w:val="25"/>
           <w:szCs w:val="25"/>
         </w:rPr>
@@ -2518,13 +2523,13 @@
           <w:numId w:val="1"/>
         </w:numPr>
         <w:tabs>
-          <w:tab w:pos="720" w:val="left" w:leader="none"/>
+          <w:tab w:val="left" w:pos="720"/>
         </w:tabs>
-        <w:spacing w:line="264" w:lineRule="auto" w:before="0" w:after="0"/>
-        <w:ind w:left="734" w:right="250" w:hanging="346"/>
+        <w:spacing w:line="264" w:lineRule="auto"/>
+        <w:ind w:left="567" w:right="250" w:hanging="346"/>
         <w:jc w:val="left"/>
         <w:rPr>
-          <w:rFonts w:ascii="Times New Roman" w:hAnsi="Times New Roman" w:cs="Times New Roman" w:eastAsia="Times New Roman" w:hint="default"/>
+          <w:rFonts w:ascii="Times New Roman" w:eastAsia="Times New Roman" w:hAnsi="Times New Roman" w:cs="Times New Roman"/>
           <w:sz w:val="23"/>
           <w:szCs w:val="23"/>
         </w:rPr>
@@ -2546,7 +2551,7 @@
           <w:w w:val="105"/>
           <w:sz w:val="24"/>
         </w:rPr>
-        <w:t> </w:t>
+        <w:t xml:space="preserve"> </w:t>
       </w:r>
       <w:r>
         <w:rPr>
@@ -2565,7 +2570,7 @@
           <w:w w:val="105"/>
           <w:sz w:val="24"/>
         </w:rPr>
-        <w:t> </w:t>
+        <w:t xml:space="preserve"> </w:t>
       </w:r>
       <w:r>
         <w:rPr>
@@ -2584,7 +2589,7 @@
           <w:w w:val="105"/>
           <w:sz w:val="24"/>
         </w:rPr>
-        <w:t> </w:t>
+        <w:t xml:space="preserve"> </w:t>
       </w:r>
       <w:r>
         <w:rPr>
@@ -2603,7 +2608,7 @@
           <w:w w:val="105"/>
           <w:sz w:val="24"/>
         </w:rPr>
-        <w:t> </w:t>
+        <w:t xml:space="preserve"> </w:t>
       </w:r>
       <w:r>
         <w:rPr>
@@ -2622,7 +2627,7 @@
           <w:w w:val="105"/>
           <w:sz w:val="24"/>
         </w:rPr>
-        <w:t> </w:t>
+        <w:t xml:space="preserve"> </w:t>
       </w:r>
       <w:r>
         <w:rPr>
@@ -2641,7 +2646,7 @@
           <w:w w:val="105"/>
           <w:sz w:val="24"/>
         </w:rPr>
-        <w:t> </w:t>
+        <w:t xml:space="preserve"> </w:t>
       </w:r>
       <w:r>
         <w:rPr>
@@ -2660,7 +2665,7 @@
           <w:w w:val="105"/>
           <w:sz w:val="24"/>
         </w:rPr>
-        <w:t> </w:t>
+        <w:t xml:space="preserve"> </w:t>
       </w:r>
       <w:r>
         <w:rPr>
@@ -2679,7 +2684,7 @@
           <w:w w:val="105"/>
           <w:sz w:val="24"/>
         </w:rPr>
-        <w:t> </w:t>
+        <w:t xml:space="preserve"> </w:t>
       </w:r>
       <w:r>
         <w:rPr>
@@ -2701,7 +2706,7 @@
           <w:w w:val="105"/>
           <w:sz w:val="23"/>
         </w:rPr>
-        <w:t> </w:t>
+        <w:t xml:space="preserve"> </w:t>
       </w:r>
       <w:r>
         <w:rPr>
@@ -2711,7 +2716,7 @@
           <w:w w:val="105"/>
           <w:sz w:val="23"/>
         </w:rPr>
-        <w:t>number </w:t>
+        <w:t xml:space="preserve">number </w:t>
       </w:r>
       <w:r>
         <w:rPr>
@@ -2733,8 +2738,9 @@
           <w:w w:val="105"/>
           <w:sz w:val="23"/>
         </w:rPr>
-        <w:t> </w:t>
-      </w:r>
+        <w:t xml:space="preserve"> </w:t>
+      </w:r>
+      <w:proofErr w:type="spellStart"/>
       <w:r>
         <w:rPr>
           <w:rFonts w:ascii="Times New Roman"/>
@@ -2745,6 +2751,7 @@
         </w:rPr>
         <w:t>tofrequency</w:t>
       </w:r>
+      <w:proofErr w:type="spellEnd"/>
       <w:r>
         <w:rPr>
           <w:rFonts w:ascii="Times New Roman"/>
@@ -2754,7 +2761,7 @@
           <w:w w:val="105"/>
           <w:sz w:val="23"/>
         </w:rPr>
-        <w:t> </w:t>
+        <w:t xml:space="preserve"> </w:t>
       </w:r>
       <w:r>
         <w:rPr>
@@ -2775,7 +2782,7 @@
           <w:w w:val="105"/>
           <w:sz w:val="23"/>
         </w:rPr>
-        <w:t> </w:t>
+        <w:t xml:space="preserve"> </w:t>
       </w:r>
       <w:r>
         <w:rPr>
@@ -2796,7 +2803,7 @@
           <w:w w:val="105"/>
           <w:sz w:val="23"/>
         </w:rPr>
-        <w:t> </w:t>
+        <w:t xml:space="preserve"> </w:t>
       </w:r>
       <w:r>
         <w:rPr>
@@ -2815,7 +2822,7 @@
           <w:w w:val="105"/>
           <w:sz w:val="23"/>
         </w:rPr>
-        <w:t> </w:t>
+        <w:t xml:space="preserve"> </w:t>
       </w:r>
       <w:r>
         <w:rPr>
@@ -2825,7 +2832,7 @@
           <w:w w:val="105"/>
           <w:sz w:val="23"/>
         </w:rPr>
-        <w:t>1 being the </w:t>
+        <w:t xml:space="preserve">1 being the </w:t>
       </w:r>
       <w:r>
         <w:rPr>
@@ -2836,7 +2843,7 @@
           <w:w w:val="105"/>
           <w:sz w:val="23"/>
         </w:rPr>
-        <w:t>most </w:t>
+        <w:t xml:space="preserve">most </w:t>
       </w:r>
       <w:r>
         <w:rPr>
@@ -2846,7 +2853,7 @@
           <w:w w:val="105"/>
           <w:sz w:val="23"/>
         </w:rPr>
-        <w:t>used and </w:t>
+        <w:t xml:space="preserve">used and </w:t>
       </w:r>
       <w:r>
         <w:rPr>
@@ -2856,7 +2863,7 @@
           <w:w w:val="105"/>
           <w:sz w:val="23"/>
         </w:rPr>
-        <w:t># </w:t>
+        <w:t xml:space="preserve"># </w:t>
       </w:r>
       <w:r>
         <w:rPr>
@@ -2866,8 +2873,9 @@
           <w:w w:val="105"/>
           <w:sz w:val="23"/>
         </w:rPr>
-        <w:t>7 </w:t>
-      </w:r>
+        <w:t xml:space="preserve">7 </w:t>
+      </w:r>
+      <w:proofErr w:type="gramStart"/>
       <w:r>
         <w:rPr>
           <w:rFonts w:ascii="Times New Roman"/>
@@ -2877,7 +2885,7 @@
           <w:w w:val="105"/>
           <w:sz w:val="23"/>
         </w:rPr>
-        <w:t>being  </w:t>
+        <w:t xml:space="preserve">being  </w:t>
       </w:r>
       <w:r>
         <w:rPr>
@@ -2888,17 +2896,29 @@
           <w:w w:val="105"/>
           <w:sz w:val="23"/>
         </w:rPr>
-        <w:t>the </w:t>
-      </w:r>
+        <w:t>the</w:t>
+      </w:r>
+      <w:proofErr w:type="gramEnd"/>
       <w:r>
         <w:rPr>
           <w:rFonts w:ascii="Times New Roman"/>
           <w:i/>
           <w:color w:val="0E1113"/>
+          <w:spacing w:val="-8"/>
           <w:w w:val="105"/>
           <w:sz w:val="23"/>
         </w:rPr>
-        <w:t>least, </w:t>
+        <w:t xml:space="preserve"> </w:t>
+      </w:r>
+      <w:r>
+        <w:rPr>
+          <w:rFonts w:ascii="Times New Roman"/>
+          <w:i/>
+          <w:color w:val="0E1113"/>
+          <w:w w:val="105"/>
+          <w:sz w:val="23"/>
+        </w:rPr>
+        <w:t xml:space="preserve">least, </w:t>
       </w:r>
       <w:r>
         <w:rPr>
@@ -2931,7 +2951,7 @@
           <w:w w:val="105"/>
           <w:sz w:val="23"/>
         </w:rPr>
-        <w:t>not </w:t>
+        <w:t xml:space="preserve">not </w:t>
       </w:r>
       <w:r>
         <w:rPr>
@@ -2942,7 +2962,7 @@
           <w:w w:val="105"/>
           <w:sz w:val="23"/>
         </w:rPr>
-        <w:t> </w:t>
+        <w:t xml:space="preserve"> </w:t>
       </w:r>
       <w:r>
         <w:rPr>
@@ -2954,27 +2974,20 @@
         </w:rPr>
         <w:t>used)</w:t>
       </w:r>
-      <w:r>
-        <w:rPr>
-          <w:rFonts w:ascii="Times New Roman"/>
-          <w:sz w:val="23"/>
-        </w:rPr>
-      </w:r>
     </w:p>
     <w:p>
       <w:pPr>
         <w:tabs>
-          <w:tab w:pos="1238" w:val="left" w:leader="none"/>
-          <w:tab w:pos="2937" w:val="left" w:leader="none"/>
-          <w:tab w:pos="3455" w:val="left" w:leader="none"/>
-          <w:tab w:pos="4391" w:val="left" w:leader="none"/>
-          <w:tab w:pos="4895" w:val="left" w:leader="none"/>
+          <w:tab w:val="left" w:pos="1238"/>
+          <w:tab w:val="left" w:pos="2937"/>
+          <w:tab w:val="left" w:pos="3455"/>
+          <w:tab w:val="left" w:pos="4391"/>
+          <w:tab w:val="left" w:pos="4895"/>
         </w:tabs>
-        <w:spacing w:line="191" w:lineRule="exact" w:before="0"/>
-        <w:ind w:left="727" w:right="371" w:firstLine="0"/>
-        <w:jc w:val="left"/>
-        <w:rPr>
-          <w:rFonts w:ascii="Times New Roman" w:hAnsi="Times New Roman" w:cs="Times New Roman" w:eastAsia="Times New Roman" w:hint="default"/>
+        <w:spacing w:line="191" w:lineRule="exact"/>
+        <w:ind w:left="567" w:right="371"/>
+        <w:rPr>
+          <w:rFonts w:ascii="Times New Roman" w:eastAsia="Times New Roman" w:hAnsi="Times New Roman" w:cs="Times New Roman"/>
           <w:sz w:val="20"/>
           <w:szCs w:val="20"/>
         </w:rPr>
@@ -2984,34 +2997,37 @@
           <w:rFonts w:ascii="Times New Roman"/>
           <w:color w:val="0E1113"/>
           <w:sz w:val="20"/>
-        </w:rPr>
-      </w:r>
-      <w:r>
-        <w:rPr>
-          <w:rFonts w:ascii="Times New Roman"/>
-          <w:color w:val="0E1113"/>
-          <w:sz w:val="20"/>
           <w:u w:val="single" w:color="0D1012"/>
         </w:rPr>
-        <w:t> </w:t>
+        <w:t xml:space="preserve"> </w:t>
+      </w:r>
+      <w:r>
+        <w:rPr>
+          <w:rFonts w:ascii="Times New Roman"/>
+          <w:color w:val="0E1113"/>
+          <w:sz w:val="20"/>
+          <w:u w:val="single" w:color="0D1012"/>
+        </w:rPr>
         <w:tab/>
       </w:r>
       <w:r>
         <w:rPr>
           <w:rFonts w:ascii="Times New Roman"/>
           <w:color w:val="0E1113"/>
-          <w:sz w:val="20"/>
-        </w:rPr>
-      </w:r>
-      <w:r>
-        <w:rPr>
-          <w:rFonts w:ascii="Times New Roman"/>
-          <w:color w:val="0E1113"/>
           <w:spacing w:val="-2"/>
           <w:w w:val="105"/>
           <w:sz w:val="20"/>
         </w:rPr>
         <w:t>Isolation</w:t>
+      </w:r>
+      <w:r>
+        <w:rPr>
+          <w:rFonts w:ascii="Times New Roman"/>
+          <w:color w:val="0E1113"/>
+          <w:spacing w:val="-2"/>
+          <w:w w:val="105"/>
+          <w:sz w:val="20"/>
+        </w:rPr>
         <w:tab/>
       </w:r>
       <w:r>
@@ -3023,25 +3039,33 @@
           <w:sz w:val="20"/>
           <w:u w:val="single" w:color="0D1012"/>
         </w:rPr>
-        <w:t> </w:t>
+        <w:t xml:space="preserve"> </w:t>
+      </w:r>
+      <w:r>
+        <w:rPr>
+          <w:rFonts w:ascii="Times New Roman"/>
+          <w:color w:val="0E1113"/>
+          <w:spacing w:val="-2"/>
+          <w:w w:val="105"/>
+          <w:sz w:val="20"/>
+          <w:u w:val="single" w:color="0D1012"/>
+        </w:rPr>
         <w:tab/>
       </w:r>
       <w:r>
         <w:rPr>
           <w:rFonts w:ascii="Times New Roman"/>
           <w:color w:val="0E1113"/>
-          <w:spacing w:val="-2"/>
-          <w:w w:val="105"/>
-          <w:sz w:val="20"/>
-        </w:rPr>
-      </w:r>
-      <w:r>
-        <w:rPr>
-          <w:rFonts w:ascii="Times New Roman"/>
-          <w:color w:val="0E1113"/>
           <w:sz w:val="20"/>
         </w:rPr>
         <w:t>Scolding</w:t>
+      </w:r>
+      <w:r>
+        <w:rPr>
+          <w:rFonts w:ascii="Times New Roman"/>
+          <w:color w:val="0E1113"/>
+          <w:sz w:val="20"/>
+        </w:rPr>
         <w:tab/>
       </w:r>
       <w:r>
@@ -3051,24 +3075,25 @@
           <w:sz w:val="20"/>
           <w:u w:val="single" w:color="0D1012"/>
         </w:rPr>
-        <w:t> </w:t>
+        <w:t xml:space="preserve"> </w:t>
+      </w:r>
+      <w:r>
+        <w:rPr>
+          <w:rFonts w:ascii="Times New Roman"/>
+          <w:color w:val="0E1113"/>
+          <w:sz w:val="20"/>
+          <w:u w:val="single" w:color="0D1012"/>
+        </w:rPr>
         <w:tab/>
       </w:r>
       <w:r>
         <w:rPr>
           <w:rFonts w:ascii="Times New Roman"/>
           <w:color w:val="0E1113"/>
-          <w:sz w:val="20"/>
-        </w:rPr>
-      </w:r>
-      <w:r>
-        <w:rPr>
-          <w:rFonts w:ascii="Times New Roman"/>
-          <w:color w:val="0E1113"/>
-          <w:w w:val="105"/>
-          <w:sz w:val="20"/>
-        </w:rPr>
-        <w:t>Deprivation </w:t>
+          <w:w w:val="105"/>
+          <w:sz w:val="20"/>
+        </w:rPr>
+        <w:t xml:space="preserve">Deprivation </w:t>
       </w:r>
       <w:r>
         <w:rPr>
@@ -3087,7 +3112,7 @@
           <w:w w:val="105"/>
           <w:sz w:val="20"/>
         </w:rPr>
-        <w:t> some</w:t>
+        <w:t xml:space="preserve"> some</w:t>
       </w:r>
       <w:r>
         <w:rPr>
@@ -3097,7 +3122,7 @@
           <w:w w:val="105"/>
           <w:sz w:val="20"/>
         </w:rPr>
-        <w:t> </w:t>
+        <w:t xml:space="preserve"> </w:t>
       </w:r>
       <w:r>
         <w:rPr>
@@ -3108,19 +3133,13 @@
         </w:rPr>
         <w:t>pleasure</w:t>
       </w:r>
-      <w:r>
-        <w:rPr>
-          <w:rFonts w:ascii="Times New Roman"/>
-          <w:sz w:val="20"/>
-        </w:rPr>
-      </w:r>
-    </w:p>
-    <w:p>
-      <w:pPr>
-        <w:spacing w:line="240" w:lineRule="auto" w:before="1"/>
-        <w:ind w:right="0"/>
-        <w:rPr>
-          <w:rFonts w:ascii="Times New Roman" w:hAnsi="Times New Roman" w:cs="Times New Roman" w:eastAsia="Times New Roman" w:hint="default"/>
+    </w:p>
+    <w:p>
+      <w:pPr>
+        <w:spacing w:before="1"/>
+        <w:ind w:left="567"/>
+        <w:rPr>
+          <w:rFonts w:ascii="Times New Roman" w:eastAsia="Times New Roman" w:hAnsi="Times New Roman" w:cs="Times New Roman"/>
           <w:sz w:val="11"/>
           <w:szCs w:val="11"/>
         </w:rPr>
@@ -3128,29 +3147,29 @@
     </w:p>
     <w:p>
       <w:pPr>
-        <w:spacing w:after="0" w:line="240" w:lineRule="auto"/>
-        <w:rPr>
-          <w:rFonts w:ascii="Times New Roman" w:hAnsi="Times New Roman" w:cs="Times New Roman" w:eastAsia="Times New Roman" w:hint="default"/>
+        <w:ind w:left="567"/>
+        <w:rPr>
+          <w:rFonts w:ascii="Times New Roman" w:eastAsia="Times New Roman" w:hAnsi="Times New Roman" w:cs="Times New Roman"/>
           <w:sz w:val="11"/>
           <w:szCs w:val="11"/>
         </w:rPr>
         <w:sectPr>
           <w:type w:val="continuous"/>
           <w:pgSz w:w="12240" w:h="15840"/>
-          <w:pgMar w:top="180" w:bottom="280" w:left="0" w:right="660"/>
+          <w:pgMar w:top="180" w:right="660" w:bottom="280" w:left="0" w:header="720" w:footer="720" w:gutter="0"/>
+          <w:cols w:space="720"/>
         </w:sectPr>
       </w:pPr>
     </w:p>
     <w:p>
       <w:pPr>
         <w:tabs>
-          <w:tab w:pos="1252" w:val="left" w:leader="none"/>
+          <w:tab w:val="left" w:pos="1252"/>
         </w:tabs>
         <w:spacing w:before="117"/>
-        <w:ind w:left="691" w:right="0" w:firstLine="0"/>
-        <w:jc w:val="left"/>
-        <w:rPr>
-          <w:rFonts w:ascii="Times New Roman" w:hAnsi="Times New Roman" w:cs="Times New Roman" w:eastAsia="Times New Roman" w:hint="default"/>
+        <w:ind w:left="567"/>
+        <w:rPr>
+          <w:rFonts w:ascii="Times New Roman" w:eastAsia="Times New Roman" w:hAnsi="Times New Roman" w:cs="Times New Roman"/>
           <w:sz w:val="20"/>
           <w:szCs w:val="20"/>
         </w:rPr>
@@ -3162,6 +3181,7 @@
           <w:spacing w:val="-7"/>
           <w:sz w:val="20"/>
         </w:rPr>
+        <w:lastRenderedPageBreak/>
         <w:t>.</w:t>
       </w:r>
       <w:r>
@@ -3172,8 +3192,7 @@
           <w:sz w:val="20"/>
           <w:u w:val="single" w:color="0D1012"/>
         </w:rPr>
-        <w:t> </w:t>
-        <w:tab/>
+        <w:t xml:space="preserve"> </w:t>
       </w:r>
       <w:r>
         <w:rPr>
@@ -3181,7 +3200,9 @@
           <w:color w:val="70A5A8"/>
           <w:spacing w:val="-7"/>
           <w:sz w:val="20"/>
-        </w:rPr>
+          <w:u w:val="single" w:color="0D1012"/>
+        </w:rPr>
+        <w:tab/>
       </w:r>
       <w:r>
         <w:rPr>
@@ -3191,31 +3212,23 @@
         </w:rPr>
         <w:t>Ignoring</w:t>
       </w:r>
-      <w:r>
-        <w:rPr>
-          <w:rFonts w:ascii="Times New Roman"/>
-          <w:sz w:val="20"/>
-        </w:rPr>
-      </w:r>
     </w:p>
     <w:p>
       <w:pPr>
         <w:tabs>
-          <w:tab w:pos="1209" w:val="left" w:leader="none"/>
-          <w:tab w:pos="4348" w:val="left" w:leader="none"/>
-          <w:tab w:pos="4867" w:val="left" w:leader="none"/>
+          <w:tab w:val="left" w:pos="1209"/>
+          <w:tab w:val="left" w:pos="4348"/>
+          <w:tab w:val="left" w:pos="4867"/>
         </w:tabs>
         <w:spacing w:before="73"/>
-        <w:ind w:left="691" w:right="0" w:firstLine="0"/>
-        <w:jc w:val="left"/>
-        <w:rPr>
-          <w:rFonts w:ascii="Times New Roman" w:hAnsi="Times New Roman" w:cs="Times New Roman" w:eastAsia="Times New Roman" w:hint="default"/>
+        <w:ind w:left="567"/>
+        <w:rPr>
+          <w:rFonts w:ascii="Times New Roman" w:eastAsia="Times New Roman" w:hAnsi="Times New Roman" w:cs="Times New Roman"/>
           <w:sz w:val="20"/>
           <w:szCs w:val="20"/>
         </w:rPr>
       </w:pPr>
       <w:r>
-        <w:rPr/>
         <w:br w:type="column"/>
       </w:r>
       <w:r>
@@ -3223,16 +3236,18 @@
           <w:rFonts w:ascii="Times New Roman"/>
           <w:color w:val="0E1113"/>
           <w:sz w:val="20"/>
-        </w:rPr>
-      </w:r>
-      <w:r>
-        <w:rPr>
-          <w:rFonts w:ascii="Times New Roman"/>
-          <w:color w:val="0E1113"/>
-          <w:sz w:val="20"/>
           <w:u w:val="single" w:color="0D1012"/>
         </w:rPr>
-        <w:t> </w:t>
+        <w:lastRenderedPageBreak/>
+        <w:t xml:space="preserve"> </w:t>
+      </w:r>
+      <w:r>
+        <w:rPr>
+          <w:rFonts w:ascii="Times New Roman"/>
+          <w:color w:val="0E1113"/>
+          <w:sz w:val="20"/>
+          <w:u w:val="single" w:color="0D1012"/>
+        </w:rPr>
         <w:tab/>
       </w:r>
       <w:r>
@@ -3241,14 +3256,6 @@
           <w:color w:val="0E1113"/>
           <w:sz w:val="20"/>
         </w:rPr>
-      </w:r>
-      <w:r>
-        <w:rPr>
-          <w:rFonts w:ascii="Times New Roman"/>
-          <w:color w:val="0E1113"/>
-          <w:w w:val="100"/>
-          <w:sz w:val="20"/>
-        </w:rPr>
         <w:t>Reasoni</w:t>
       </w:r>
       <w:r>
@@ -3256,7 +3263,6 @@
           <w:rFonts w:ascii="Times New Roman"/>
           <w:color w:val="0E1113"/>
           <w:spacing w:val="-3"/>
-          <w:w w:val="100"/>
           <w:sz w:val="20"/>
         </w:rPr>
         <w:t>n</w:t>
@@ -3277,7 +3283,7 @@
           <w:spacing w:val="11"/>
           <w:sz w:val="20"/>
         </w:rPr>
-        <w:t> </w:t>
+        <w:t xml:space="preserve"> </w:t>
       </w:r>
       <w:r>
         <w:rPr>
@@ -3302,7 +3308,6 @@
         <w:rPr>
           <w:rFonts w:ascii="Times New Roman"/>
           <w:color w:val="0E1113"/>
-          <w:w w:val="100"/>
           <w:sz w:val="20"/>
         </w:rPr>
         <w:t>Rewards</w:t>
@@ -3322,15 +3327,16 @@
           <w:sz w:val="20"/>
           <w:u w:val="single" w:color="0D1012"/>
         </w:rPr>
-        <w:t> </w:t>
+        <w:t xml:space="preserve"> </w:t>
+      </w:r>
+      <w:r>
+        <w:rPr>
+          <w:rFonts w:ascii="Times New Roman"/>
+          <w:color w:val="0E1113"/>
+          <w:sz w:val="20"/>
+          <w:u w:val="single" w:color="0D1012"/>
+        </w:rPr>
         <w:tab/>
-      </w:r>
-      <w:r>
-        <w:rPr>
-          <w:rFonts w:ascii="Times New Roman"/>
-          <w:color w:val="0E1113"/>
-          <w:sz w:val="20"/>
-        </w:rPr>
       </w:r>
       <w:r>
         <w:rPr>
@@ -3342,27 +3348,20 @@
         </w:rPr>
         <w:t>Spanking</w:t>
       </w:r>
-      <w:r>
-        <w:rPr>
-          <w:rFonts w:ascii="Times New Roman"/>
-          <w:sz w:val="20"/>
-        </w:rPr>
-      </w:r>
-    </w:p>
-    <w:p>
-      <w:pPr>
-        <w:spacing w:after="0"/>
-        <w:jc w:val="left"/>
-        <w:rPr>
-          <w:rFonts w:ascii="Times New Roman" w:hAnsi="Times New Roman" w:cs="Times New Roman" w:eastAsia="Times New Roman" w:hint="default"/>
+    </w:p>
+    <w:p>
+      <w:pPr>
+        <w:ind w:left="567"/>
+        <w:rPr>
+          <w:rFonts w:ascii="Times New Roman" w:eastAsia="Times New Roman" w:hAnsi="Times New Roman" w:cs="Times New Roman"/>
           <w:sz w:val="20"/>
           <w:szCs w:val="20"/>
         </w:rPr>
         <w:sectPr>
           <w:type w:val="continuous"/>
           <w:pgSz w:w="12240" w:h="15840"/>
-          <w:pgMar w:top="180" w:bottom="280" w:left="0" w:right="660"/>
-          <w:cols w:num="2" w:equalWidth="0">
+          <w:pgMar w:top="180" w:right="660" w:bottom="280" w:left="0" w:header="720" w:footer="720" w:gutter="0"/>
+          <w:cols w:num="2" w:space="720" w:equalWidth="0">
             <w:col w:w="1969" w:space="277"/>
             <w:col w:w="9334"/>
           </w:cols>
@@ -3371,10 +3370,10 @@
     </w:p>
     <w:p>
       <w:pPr>
-        <w:spacing w:line="240" w:lineRule="auto" w:before="7"/>
-        <w:ind w:right="0"/>
-        <w:rPr>
-          <w:rFonts w:ascii="Times New Roman" w:hAnsi="Times New Roman" w:cs="Times New Roman" w:eastAsia="Times New Roman" w:hint="default"/>
+        <w:spacing w:before="7"/>
+        <w:ind w:left="567"/>
+        <w:rPr>
+          <w:rFonts w:ascii="Times New Roman" w:eastAsia="Times New Roman" w:hAnsi="Times New Roman" w:cs="Times New Roman"/>
           <w:sz w:val="18"/>
           <w:szCs w:val="18"/>
         </w:rPr>
@@ -3383,13 +3382,12 @@
     <w:p>
       <w:pPr>
         <w:tabs>
-          <w:tab w:pos="1252" w:val="left" w:leader="none"/>
+          <w:tab w:val="left" w:pos="1252"/>
         </w:tabs>
         <w:spacing w:before="74"/>
-        <w:ind w:left="734" w:right="371" w:firstLine="0"/>
-        <w:jc w:val="left"/>
-        <w:rPr>
-          <w:rFonts w:ascii="Times New Roman" w:hAnsi="Times New Roman" w:cs="Times New Roman" w:eastAsia="Times New Roman" w:hint="default"/>
+        <w:ind w:left="567" w:right="371"/>
+        <w:rPr>
+          <w:rFonts w:ascii="Times New Roman" w:eastAsia="Times New Roman" w:hAnsi="Times New Roman" w:cs="Times New Roman"/>
           <w:sz w:val="20"/>
           <w:szCs w:val="20"/>
         </w:rPr>
@@ -3399,25 +3397,20 @@
           <w:rFonts w:ascii="Times New Roman"/>
           <w:color w:val="0E1113"/>
           <w:sz w:val="20"/>
-        </w:rPr>
-      </w:r>
-      <w:r>
-        <w:rPr>
-          <w:rFonts w:ascii="Times New Roman"/>
-          <w:color w:val="0E1113"/>
-          <w:sz w:val="20"/>
           <w:u w:val="single" w:color="0D1012"/>
         </w:rPr>
-        <w:t> </w:t>
+        <w:t xml:space="preserve"> </w:t>
+      </w:r>
+      <w:r>
+        <w:rPr>
+          <w:rFonts w:ascii="Times New Roman"/>
+          <w:color w:val="0E1113"/>
+          <w:sz w:val="20"/>
+          <w:u w:val="single" w:color="0D1012"/>
+        </w:rPr>
         <w:tab/>
       </w:r>
-      <w:r>
-        <w:rPr>
-          <w:rFonts w:ascii="Times New Roman"/>
-          <w:color w:val="0E1113"/>
-          <w:sz w:val="20"/>
-        </w:rPr>
-      </w:r>
+      <w:proofErr w:type="gramStart"/>
       <w:r>
         <w:rPr>
           <w:rFonts w:ascii="Times New Roman"/>
@@ -3433,7 +3426,7 @@
           <w:color w:val="0E1113"/>
           <w:sz w:val="20"/>
         </w:rPr>
-        <w:t> </w:t>
+        <w:t xml:space="preserve"> </w:t>
       </w:r>
       <w:r>
         <w:rPr>
@@ -3442,7 +3435,7 @@
           <w:spacing w:val="17"/>
           <w:sz w:val="20"/>
         </w:rPr>
-        <w:t> </w:t>
+        <w:t xml:space="preserve"> </w:t>
       </w:r>
       <w:r>
         <w:rPr>
@@ -3453,6 +3446,7 @@
         </w:rPr>
         <w:t>(</w:t>
       </w:r>
+      <w:proofErr w:type="gramEnd"/>
       <w:r>
         <w:rPr>
           <w:rFonts w:ascii="Times New Roman"/>
@@ -3691,19 +3685,12 @@
         </w:rPr>
         <w:t>-</w:t>
       </w:r>
-      <w:r>
-        <w:rPr>
-          <w:rFonts w:ascii="Times New Roman"/>
-          <w:sz w:val="20"/>
-        </w:rPr>
-      </w:r>
-    </w:p>
-    <w:p>
-      <w:pPr>
-        <w:spacing w:line="240" w:lineRule="auto" w:before="0"/>
-        <w:ind w:right="0"/>
-        <w:rPr>
-          <w:rFonts w:ascii="Times New Roman" w:hAnsi="Times New Roman" w:cs="Times New Roman" w:eastAsia="Times New Roman" w:hint="default"/>
+    </w:p>
+    <w:p>
+      <w:pPr>
+        <w:ind w:left="567"/>
+        <w:rPr>
+          <w:rFonts w:ascii="Times New Roman" w:eastAsia="Times New Roman" w:hAnsi="Times New Roman" w:cs="Times New Roman"/>
           <w:sz w:val="20"/>
           <w:szCs w:val="20"/>
         </w:rPr>
@@ -3711,12 +3698,10 @@
     </w:p>
     <w:p>
       <w:pPr>
-        <w:spacing w:line="240" w:lineRule="auto" w:before="6"/>
-        <w:ind w:right="0"/>
-        <w:rPr>
-          <w:rFonts w:ascii="Times New Roman" w:hAnsi="Times New Roman" w:cs="Times New Roman" w:eastAsia="Times New Roman" w:hint="default"/>
-          <w:sz w:val="22"/>
-          <w:szCs w:val="22"/>
+        <w:spacing w:before="6"/>
+        <w:ind w:left="567"/>
+        <w:rPr>
+          <w:rFonts w:ascii="Times New Roman" w:eastAsia="Times New Roman" w:hAnsi="Times New Roman" w:cs="Times New Roman"/>
         </w:rPr>
       </w:pPr>
     </w:p>
@@ -3728,13 +3713,12 @@
           <w:numId w:val="1"/>
         </w:numPr>
         <w:tabs>
-          <w:tab w:pos="749" w:val="left" w:leader="none"/>
+          <w:tab w:val="left" w:pos="749"/>
         </w:tabs>
-        <w:spacing w:line="240" w:lineRule="auto" w:before="0" w:after="0"/>
-        <w:ind w:left="748" w:right="0" w:hanging="360"/>
+        <w:ind w:left="567" w:hanging="360"/>
         <w:jc w:val="left"/>
         <w:rPr>
-          <w:rFonts w:ascii="Times New Roman" w:hAnsi="Times New Roman" w:cs="Times New Roman" w:eastAsia="Times New Roman" w:hint="default"/>
+          <w:rFonts w:ascii="Times New Roman" w:eastAsia="Times New Roman" w:hAnsi="Times New Roman" w:cs="Times New Roman"/>
           <w:sz w:val="24"/>
           <w:szCs w:val="24"/>
         </w:rPr>
@@ -3756,7 +3740,7 @@
           <w:w w:val="115"/>
           <w:sz w:val="24"/>
         </w:rPr>
-        <w:t> </w:t>
+        <w:t xml:space="preserve"> </w:t>
       </w:r>
       <w:r>
         <w:rPr>
@@ -3775,7 +3759,7 @@
           <w:w w:val="115"/>
           <w:sz w:val="24"/>
         </w:rPr>
-        <w:t> </w:t>
+        <w:t xml:space="preserve"> </w:t>
       </w:r>
       <w:r>
         <w:rPr>
@@ -3795,7 +3779,7 @@
           <w:w w:val="115"/>
           <w:sz w:val="24"/>
         </w:rPr>
-        <w:t> </w:t>
+        <w:t xml:space="preserve"> </w:t>
       </w:r>
       <w:r>
         <w:rPr>
@@ -3814,7 +3798,7 @@
           <w:w w:val="115"/>
           <w:sz w:val="24"/>
         </w:rPr>
-        <w:t> </w:t>
+        <w:t xml:space="preserve"> </w:t>
       </w:r>
       <w:r>
         <w:rPr>
@@ -3833,7 +3817,7 @@
           <w:w w:val="115"/>
           <w:sz w:val="24"/>
         </w:rPr>
-        <w:t> </w:t>
+        <w:t xml:space="preserve"> </w:t>
       </w:r>
       <w:r>
         <w:rPr>
@@ -3852,7 +3836,7 @@
           <w:w w:val="115"/>
           <w:sz w:val="24"/>
         </w:rPr>
-        <w:t> </w:t>
+        <w:t xml:space="preserve"> </w:t>
       </w:r>
       <w:r>
         <w:rPr>
@@ -3871,7 +3855,7 @@
           <w:w w:val="115"/>
           <w:sz w:val="24"/>
         </w:rPr>
-        <w:t> </w:t>
+        <w:t xml:space="preserve"> </w:t>
       </w:r>
       <w:r>
         <w:rPr>
@@ -3890,7 +3874,7 @@
           <w:w w:val="115"/>
           <w:sz w:val="24"/>
         </w:rPr>
-        <w:t> </w:t>
+        <w:t xml:space="preserve"> </w:t>
       </w:r>
       <w:r>
         <w:rPr>
@@ -3909,7 +3893,7 @@
           <w:w w:val="115"/>
           <w:sz w:val="24"/>
         </w:rPr>
-        <w:t> </w:t>
+        <w:t xml:space="preserve"> </w:t>
       </w:r>
       <w:r>
         <w:rPr>
@@ -3920,29 +3904,25 @@
           <w:sz w:val="24"/>
         </w:rPr>
         <w:t>-------------------</w:t>
-      </w:r>
-      <w:r>
-        <w:rPr>
-          <w:rFonts w:ascii="Times New Roman"/>
-          <w:spacing w:val="-42"/>
-          <w:sz w:val="24"/>
-        </w:rPr>
       </w:r>
     </w:p>
     <w:sectPr>
       <w:type w:val="continuous"/>
       <w:pgSz w:w="12240" w:h="15840"/>
-      <w:pgMar w:top="180" w:bottom="280" w:left="0" w:right="660"/>
+      <w:pgMar w:top="180" w:right="660" w:bottom="280" w:left="0" w:header="720" w:footer="720" w:gutter="0"/>
+      <w:cols w:space="720"/>
     </w:sectPr>
   </w:body>
 </w:document>
 </file>
 
 <file path=word/numbering.xml><?xml version="1.0" encoding="utf-8"?>
-<w:numbering xmlns:ve="http://schemas.openxmlformats.org/markup-compatibility/2006" xmlns:o="urn:schemas-microsoft-com:office:office" xmlns:r="http://schemas.openxmlformats.org/officeDocument/2006/relationships" xmlns:m="http://schemas.openxmlformats.org/officeDocument/2006/math" xmlns:v="urn:schemas-microsoft-com:vml" xmlns:wp="http://schemas.openxmlformats.org/drawingml/2006/wordprocessingDrawing" xmlns:w10="urn:schemas-microsoft-com:office:word" xmlns:w="http://schemas.openxmlformats.org/wordprocessingml/2006/main" xmlns:wne="http://schemas.microsoft.com/office/word/2006/wordml">
+<w:numbering xmlns:wpc="http://schemas.microsoft.com/office/word/2010/wordprocessingCanvas" xmlns:mo="http://schemas.microsoft.com/office/mac/office/2008/main" xmlns:mc="http://schemas.openxmlformats.org/markup-compatibility/2006" xmlns:mv="urn:schemas-microsoft-com:mac:vml" xmlns:o="urn:schemas-microsoft-com:office:office" xmlns:r="http://schemas.openxmlformats.org/officeDocument/2006/relationships" xmlns:m="http://schemas.openxmlformats.org/officeDocument/2006/math" xmlns:v="urn:schemas-microsoft-com:vml" xmlns:wp14="http://schemas.microsoft.com/office/word/2010/wordprocessingDrawing" xmlns:wp="http://schemas.openxmlformats.org/drawingml/2006/wordprocessingDrawing" xmlns:w10="urn:schemas-microsoft-com:office:word" xmlns:w="http://schemas.openxmlformats.org/wordprocessingml/2006/main" xmlns:w14="http://schemas.microsoft.com/office/word/2010/wordml" xmlns:w15="http://schemas.microsoft.com/office/word/2012/wordml" xmlns:wpg="http://schemas.microsoft.com/office/word/2010/wordprocessingGroup" xmlns:wpi="http://schemas.microsoft.com/office/word/2010/wordprocessingInk" xmlns:wne="http://schemas.microsoft.com/office/word/2006/wordml" xmlns:wps="http://schemas.microsoft.com/office/word/2010/wordprocessingShape" mc:Ignorable="w14 w15 wp14 mv">
   <w:abstractNum w:abstractNumId="0">
+    <w:nsid w:val="37840FC4"/>
     <w:multiLevelType w:val="hybridMultilevel"/>
-    <w:lvl w:ilvl="0">
+    <w:tmpl w:val="0EBCA716"/>
+    <w:lvl w:ilvl="0" w:tplc="7C680A2E">
       <w:start w:val="1"/>
       <w:numFmt w:val="upperRoman"/>
       <w:lvlText w:val="%1-"/>
@@ -3952,7 +3932,7 @@
         <w:jc w:val="left"/>
       </w:pPr>
       <w:rPr>
-        <w:rFonts w:hint="default" w:ascii="Arial" w:hAnsi="Arial" w:eastAsia="Arial"/>
+        <w:rFonts w:ascii="Arial" w:eastAsia="Arial" w:hAnsi="Arial" w:hint="default"/>
         <w:i/>
         <w:color w:val="0E1113"/>
         <w:spacing w:val="-102"/>
@@ -3962,7 +3942,7 @@
         <w:szCs w:val="24"/>
       </w:rPr>
     </w:lvl>
-    <w:lvl w:ilvl="1">
+    <w:lvl w:ilvl="1" w:tplc="F0BC0E10">
       <w:start w:val="1"/>
       <w:numFmt w:val="decimal"/>
       <w:lvlText w:val="%2."/>
@@ -3972,7 +3952,7 @@
         <w:jc w:val="right"/>
       </w:pPr>
       <w:rPr>
-        <w:rFonts w:hint="default" w:ascii="Times New Roman" w:hAnsi="Times New Roman" w:eastAsia="Times New Roman"/>
+        <w:rFonts w:ascii="Times New Roman" w:eastAsia="Times New Roman" w:hAnsi="Times New Roman" w:hint="default"/>
         <w:color w:val="0E1113"/>
         <w:spacing w:val="-34"/>
         <w:w w:val="109"/>
@@ -3980,7 +3960,7 @@
         <w:szCs w:val="24"/>
       </w:rPr>
     </w:lvl>
-    <w:lvl w:ilvl="2">
+    <w:lvl w:ilvl="2" w:tplc="BAD06754">
       <w:start w:val="1"/>
       <w:numFmt w:val="bullet"/>
       <w:lvlText w:val="•"/>
@@ -3992,7 +3972,7 @@
         <w:rFonts w:hint="default"/>
       </w:rPr>
     </w:lvl>
-    <w:lvl w:ilvl="3">
+    <w:lvl w:ilvl="3" w:tplc="8C2CF4E2">
       <w:start w:val="1"/>
       <w:numFmt w:val="bullet"/>
       <w:lvlText w:val="•"/>
@@ -4004,7 +3984,7 @@
         <w:rFonts w:hint="default"/>
       </w:rPr>
     </w:lvl>
-    <w:lvl w:ilvl="4">
+    <w:lvl w:ilvl="4" w:tplc="16CA875C">
       <w:start w:val="1"/>
       <w:numFmt w:val="bullet"/>
       <w:lvlText w:val="•"/>
@@ -4016,7 +3996,7 @@
         <w:rFonts w:hint="default"/>
       </w:rPr>
     </w:lvl>
-    <w:lvl w:ilvl="5">
+    <w:lvl w:ilvl="5" w:tplc="64B62D88">
       <w:start w:val="1"/>
       <w:numFmt w:val="bullet"/>
       <w:lvlText w:val="•"/>
@@ -4028,7 +4008,7 @@
         <w:rFonts w:hint="default"/>
       </w:rPr>
     </w:lvl>
-    <w:lvl w:ilvl="6">
+    <w:lvl w:ilvl="6" w:tplc="039845D4">
       <w:start w:val="1"/>
       <w:numFmt w:val="bullet"/>
       <w:lvlText w:val="•"/>
@@ -4040,7 +4020,7 @@
         <w:rFonts w:hint="default"/>
       </w:rPr>
     </w:lvl>
-    <w:lvl w:ilvl="7">
+    <w:lvl w:ilvl="7" w:tplc="6D5AAF00">
       <w:start w:val="1"/>
       <w:numFmt w:val="bullet"/>
       <w:lvlText w:val="•"/>
@@ -4052,7 +4032,7 @@
         <w:rFonts w:hint="default"/>
       </w:rPr>
     </w:lvl>
-    <w:lvl w:ilvl="8">
+    <w:lvl w:ilvl="8" w:tplc="0AF48122">
       <w:start w:val="1"/>
       <w:numFmt w:val="bullet"/>
       <w:lvlText w:val="•"/>
@@ -4072,85 +4052,460 @@
 </file>
 
 <file path=word/styles.xml><?xml version="1.0" encoding="utf-8"?>
-<w:styles xmlns:r="http://schemas.openxmlformats.org/officeDocument/2006/relationships" xmlns:w="http://schemas.openxmlformats.org/wordprocessingml/2006/main">
+<w:styles xmlns:mc="http://schemas.openxmlformats.org/markup-compatibility/2006" xmlns:r="http://schemas.openxmlformats.org/officeDocument/2006/relationships" xmlns:w="http://schemas.openxmlformats.org/wordprocessingml/2006/main" xmlns:w14="http://schemas.microsoft.com/office/word/2010/wordml" xmlns:w15="http://schemas.microsoft.com/office/word/2012/wordml" mc:Ignorable="w14 w15">
   <w:docDefaults>
     <w:rPrDefault>
       <w:rPr>
-        <w:rFonts w:cstheme="minorBidi" w:hAnsiTheme="minorHAnsi" w:eastAsiaTheme="minorHAnsi" w:asciiTheme="minorHAnsi"/>
+        <w:rFonts w:asciiTheme="minorHAnsi" w:eastAsiaTheme="minorHAnsi" w:hAnsiTheme="minorHAnsi" w:cstheme="minorBidi"/>
         <w:sz w:val="22"/>
         <w:szCs w:val="22"/>
-        <w:lang w:val="en-US" w:bidi="ar-SA" w:eastAsia="en-US"/>
+        <w:lang w:val="en-US" w:eastAsia="en-US" w:bidi="ar-SA"/>
       </w:rPr>
     </w:rPrDefault>
     <w:pPrDefault>
       <w:pPr>
         <w:widowControl w:val="0"/>
-        <w:spacing w:lineRule="auto" w:line="240" w:after="0"/>
       </w:pPr>
     </w:pPrDefault>
   </w:docDefaults>
-  <w:style w:styleId="DefaultParagraphFont" w:default="1" w:type="character">
+  <w:latentStyles w:defLockedState="0" w:defUIPriority="99" w:defSemiHidden="0" w:defUnhideWhenUsed="0" w:defQFormat="0" w:count="382">
+    <w:lsdException w:name="Normal" w:uiPriority="0" w:qFormat="1"/>
+    <w:lsdException w:name="heading 1" w:uiPriority="9" w:qFormat="1"/>
+    <w:lsdException w:name="heading 2" w:semiHidden="1" w:uiPriority="9" w:unhideWhenUsed="1" w:qFormat="1"/>
+    <w:lsdException w:name="heading 3" w:semiHidden="1" w:uiPriority="9" w:unhideWhenUsed="1" w:qFormat="1"/>
+    <w:lsdException w:name="heading 4" w:semiHidden="1" w:uiPriority="9" w:unhideWhenUsed="1" w:qFormat="1"/>
+    <w:lsdException w:name="heading 5" w:semiHidden="1" w:uiPriority="9" w:unhideWhenUsed="1" w:qFormat="1"/>
+    <w:lsdException w:name="heading 6" w:semiHidden="1" w:uiPriority="9" w:unhideWhenUsed="1" w:qFormat="1"/>
+    <w:lsdException w:name="heading 7" w:semiHidden="1" w:uiPriority="9" w:unhideWhenUsed="1" w:qFormat="1"/>
+    <w:lsdException w:name="heading 8" w:semiHidden="1" w:uiPriority="9" w:unhideWhenUsed="1" w:qFormat="1"/>
+    <w:lsdException w:name="heading 9" w:semiHidden="1" w:uiPriority="9" w:unhideWhenUsed="1" w:qFormat="1"/>
+    <w:lsdException w:name="index 1" w:semiHidden="1" w:unhideWhenUsed="1"/>
+    <w:lsdException w:name="index 2" w:semiHidden="1" w:unhideWhenUsed="1"/>
+    <w:lsdException w:name="index 3" w:semiHidden="1" w:unhideWhenUsed="1"/>
+    <w:lsdException w:name="index 4" w:semiHidden="1" w:unhideWhenUsed="1"/>
+    <w:lsdException w:name="index 5" w:semiHidden="1" w:unhideWhenUsed="1"/>
+    <w:lsdException w:name="index 6" w:semiHidden="1" w:unhideWhenUsed="1"/>
+    <w:lsdException w:name="index 7" w:semiHidden="1" w:unhideWhenUsed="1"/>
+    <w:lsdException w:name="index 8" w:semiHidden="1" w:unhideWhenUsed="1"/>
+    <w:lsdException w:name="index 9" w:semiHidden="1" w:unhideWhenUsed="1"/>
+    <w:lsdException w:name="toc 1" w:semiHidden="1" w:uiPriority="39" w:unhideWhenUsed="1"/>
+    <w:lsdException w:name="toc 2" w:semiHidden="1" w:uiPriority="39" w:unhideWhenUsed="1"/>
+    <w:lsdException w:name="toc 3" w:semiHidden="1" w:uiPriority="39" w:unhideWhenUsed="1"/>
+    <w:lsdException w:name="toc 4" w:semiHidden="1" w:uiPriority="39" w:unhideWhenUsed="1"/>
+    <w:lsdException w:name="toc 5" w:semiHidden="1" w:uiPriority="39" w:unhideWhenUsed="1"/>
+    <w:lsdException w:name="toc 6" w:semiHidden="1" w:uiPriority="39" w:unhideWhenUsed="1"/>
+    <w:lsdException w:name="toc 7" w:semiHidden="1" w:uiPriority="39" w:unhideWhenUsed="1"/>
+    <w:lsdException w:name="toc 8" w:semiHidden="1" w:uiPriority="39" w:unhideWhenUsed="1"/>
+    <w:lsdException w:name="toc 9" w:semiHidden="1" w:uiPriority="39" w:unhideWhenUsed="1"/>
+    <w:lsdException w:name="Normal Indent" w:semiHidden="1" w:unhideWhenUsed="1"/>
+    <w:lsdException w:name="footnote text" w:semiHidden="1" w:unhideWhenUsed="1"/>
+    <w:lsdException w:name="annotation text" w:semiHidden="1" w:unhideWhenUsed="1"/>
+    <w:lsdException w:name="header" w:semiHidden="1" w:unhideWhenUsed="1"/>
+    <w:lsdException w:name="footer" w:semiHidden="1" w:unhideWhenUsed="1"/>
+    <w:lsdException w:name="index heading" w:semiHidden="1" w:unhideWhenUsed="1"/>
+    <w:lsdException w:name="caption" w:semiHidden="1" w:uiPriority="35" w:unhideWhenUsed="1" w:qFormat="1"/>
+    <w:lsdException w:name="table of figures" w:semiHidden="1" w:unhideWhenUsed="1"/>
+    <w:lsdException w:name="envelope address" w:semiHidden="1" w:unhideWhenUsed="1"/>
+    <w:lsdException w:name="envelope return" w:semiHidden="1" w:unhideWhenUsed="1"/>
+    <w:lsdException w:name="footnote reference" w:semiHidden="1" w:unhideWhenUsed="1"/>
+    <w:lsdException w:name="annotation reference" w:semiHidden="1" w:unhideWhenUsed="1"/>
+    <w:lsdException w:name="line number" w:semiHidden="1" w:unhideWhenUsed="1"/>
+    <w:lsdException w:name="page number" w:semiHidden="1" w:unhideWhenUsed="1"/>
+    <w:lsdException w:name="endnote reference" w:semiHidden="1" w:unhideWhenUsed="1"/>
+    <w:lsdException w:name="endnote text" w:semiHidden="1" w:unhideWhenUsed="1"/>
+    <w:lsdException w:name="table of authorities" w:semiHidden="1" w:unhideWhenUsed="1"/>
+    <w:lsdException w:name="macro" w:semiHidden="1" w:unhideWhenUsed="1"/>
+    <w:lsdException w:name="toa heading" w:semiHidden="1" w:unhideWhenUsed="1"/>
+    <w:lsdException w:name="List" w:semiHidden="1" w:unhideWhenUsed="1"/>
+    <w:lsdException w:name="List Bullet" w:semiHidden="1" w:unhideWhenUsed="1"/>
+    <w:lsdException w:name="List Number" w:semiHidden="1" w:unhideWhenUsed="1"/>
+    <w:lsdException w:name="List 2" w:semiHidden="1" w:unhideWhenUsed="1"/>
+    <w:lsdException w:name="List 3" w:semiHidden="1" w:unhideWhenUsed="1"/>
+    <w:lsdException w:name="List 4" w:semiHidden="1" w:unhideWhenUsed="1"/>
+    <w:lsdException w:name="List 5" w:semiHidden="1" w:unhideWhenUsed="1"/>
+    <w:lsdException w:name="List Bullet 2" w:semiHidden="1" w:unhideWhenUsed="1"/>
+    <w:lsdException w:name="List Bullet 3" w:semiHidden="1" w:unhideWhenUsed="1"/>
+    <w:lsdException w:name="List Bullet 4" w:semiHidden="1" w:unhideWhenUsed="1"/>
+    <w:lsdException w:name="List Bullet 5" w:semiHidden="1" w:unhideWhenUsed="1"/>
+    <w:lsdException w:name="List Number 2" w:semiHidden="1" w:unhideWhenUsed="1"/>
+    <w:lsdException w:name="List Number 3" w:semiHidden="1" w:unhideWhenUsed="1"/>
+    <w:lsdException w:name="List Number 4" w:semiHidden="1" w:unhideWhenUsed="1"/>
+    <w:lsdException w:name="List Number 5" w:semiHidden="1" w:unhideWhenUsed="1"/>
+    <w:lsdException w:name="Title" w:uiPriority="10" w:qFormat="1"/>
+    <w:lsdException w:name="Closing" w:semiHidden="1" w:unhideWhenUsed="1"/>
+    <w:lsdException w:name="Signature" w:semiHidden="1" w:unhideWhenUsed="1"/>
+    <w:lsdException w:name="Default Paragraph Font" w:semiHidden="1" w:uiPriority="1" w:unhideWhenUsed="1"/>
+    <w:lsdException w:name="Body Text" w:semiHidden="1" w:unhideWhenUsed="1"/>
+    <w:lsdException w:name="Body Text Indent" w:semiHidden="1" w:unhideWhenUsed="1"/>
+    <w:lsdException w:name="List Continue" w:semiHidden="1" w:unhideWhenUsed="1"/>
+    <w:lsdException w:name="List Continue 2" w:semiHidden="1" w:unhideWhenUsed="1"/>
+    <w:lsdException w:name="List Continue 3" w:semiHidden="1" w:unhideWhenUsed="1"/>
+    <w:lsdException w:name="List Continue 4" w:semiHidden="1" w:unhideWhenUsed="1"/>
+    <w:lsdException w:name="List Continue 5" w:semiHidden="1" w:unhideWhenUsed="1"/>
+    <w:lsdException w:name="Message Header" w:semiHidden="1" w:unhideWhenUsed="1"/>
+    <w:lsdException w:name="Subtitle" w:uiPriority="11" w:qFormat="1"/>
+    <w:lsdException w:name="Salutation" w:semiHidden="1" w:unhideWhenUsed="1"/>
+    <w:lsdException w:name="Date" w:semiHidden="1" w:unhideWhenUsed="1"/>
+    <w:lsdException w:name="Body Text First Indent" w:semiHidden="1" w:unhideWhenUsed="1"/>
+    <w:lsdException w:name="Body Text First Indent 2" w:semiHidden="1" w:unhideWhenUsed="1"/>
+    <w:lsdException w:name="Note Heading" w:semiHidden="1" w:unhideWhenUsed="1"/>
+    <w:lsdException w:name="Body Text 2" w:semiHidden="1" w:unhideWhenUsed="1"/>
+    <w:lsdException w:name="Body Text 3" w:semiHidden="1" w:unhideWhenUsed="1"/>
+    <w:lsdException w:name="Body Text Indent 2" w:semiHidden="1" w:unhideWhenUsed="1"/>
+    <w:lsdException w:name="Body Text Indent 3" w:semiHidden="1" w:unhideWhenUsed="1"/>
+    <w:lsdException w:name="Block Text" w:semiHidden="1" w:unhideWhenUsed="1"/>
+    <w:lsdException w:name="Hyperlink" w:semiHidden="1" w:unhideWhenUsed="1"/>
+    <w:lsdException w:name="FollowedHyperlink" w:semiHidden="1" w:unhideWhenUsed="1"/>
+    <w:lsdException w:name="Strong" w:uiPriority="22" w:qFormat="1"/>
+    <w:lsdException w:name="Emphasis" w:uiPriority="20" w:qFormat="1"/>
+    <w:lsdException w:name="Document Map" w:semiHidden="1" w:unhideWhenUsed="1"/>
+    <w:lsdException w:name="Plain Text" w:semiHidden="1" w:unhideWhenUsed="1"/>
+    <w:lsdException w:name="E-mail Signature" w:semiHidden="1" w:unhideWhenUsed="1"/>
+    <w:lsdException w:name="HTML Top of Form" w:semiHidden="1" w:unhideWhenUsed="1"/>
+    <w:lsdException w:name="HTML Bottom of Form" w:semiHidden="1" w:unhideWhenUsed="1"/>
+    <w:lsdException w:name="Normal (Web)" w:semiHidden="1" w:unhideWhenUsed="1"/>
+    <w:lsdException w:name="HTML Acronym" w:semiHidden="1" w:unhideWhenUsed="1"/>
+    <w:lsdException w:name="HTML Address" w:semiHidden="1" w:unhideWhenUsed="1"/>
+    <w:lsdException w:name="HTML Cite" w:semiHidden="1" w:unhideWhenUsed="1"/>
+    <w:lsdException w:name="HTML Code" w:semiHidden="1" w:unhideWhenUsed="1"/>
+    <w:lsdException w:name="HTML Definition" w:semiHidden="1" w:unhideWhenUsed="1"/>
+    <w:lsdException w:name="HTML Keyboard" w:semiHidden="1" w:unhideWhenUsed="1"/>
+    <w:lsdException w:name="HTML Preformatted" w:semiHidden="1" w:unhideWhenUsed="1"/>
+    <w:lsdException w:name="HTML Sample" w:semiHidden="1" w:unhideWhenUsed="1"/>
+    <w:lsdException w:name="HTML Typewriter" w:semiHidden="1" w:unhideWhenUsed="1"/>
+    <w:lsdException w:name="HTML Variable" w:semiHidden="1" w:unhideWhenUsed="1"/>
+    <w:lsdException w:name="Normal Table" w:semiHidden="1" w:unhideWhenUsed="1"/>
+    <w:lsdException w:name="annotation subject" w:semiHidden="1" w:unhideWhenUsed="1"/>
+    <w:lsdException w:name="No List" w:semiHidden="1" w:unhideWhenUsed="1"/>
+    <w:lsdException w:name="Outline List 1" w:semiHidden="1" w:unhideWhenUsed="1"/>
+    <w:lsdException w:name="Outline List 2" w:semiHidden="1" w:unhideWhenUsed="1"/>
+    <w:lsdException w:name="Outline List 3" w:semiHidden="1" w:unhideWhenUsed="1"/>
+    <w:lsdException w:name="Table Simple 1" w:semiHidden="1" w:unhideWhenUsed="1"/>
+    <w:lsdException w:name="Table Simple 2" w:semiHidden="1" w:unhideWhenUsed="1"/>
+    <w:lsdException w:name="Table Simple 3" w:semiHidden="1" w:unhideWhenUsed="1"/>
+    <w:lsdException w:name="Table Classic 1" w:semiHidden="1" w:unhideWhenUsed="1"/>
+    <w:lsdException w:name="Table Classic 2" w:semiHidden="1" w:unhideWhenUsed="1"/>
+    <w:lsdException w:name="Table Classic 3" w:semiHidden="1" w:unhideWhenUsed="1"/>
+    <w:lsdException w:name="Table Classic 4" w:semiHidden="1" w:unhideWhenUsed="1"/>
+    <w:lsdException w:name="Table Colorful 1" w:semiHidden="1" w:unhideWhenUsed="1"/>
+    <w:lsdException w:name="Table Colorful 2" w:semiHidden="1" w:unhideWhenUsed="1"/>
+    <w:lsdException w:name="Table Colorful 3" w:semiHidden="1" w:unhideWhenUsed="1"/>
+    <w:lsdException w:name="Table Columns 1" w:semiHidden="1" w:unhideWhenUsed="1"/>
+    <w:lsdException w:name="Table Columns 2" w:semiHidden="1" w:unhideWhenUsed="1"/>
+    <w:lsdException w:name="Table Columns 3" w:semiHidden="1" w:unhideWhenUsed="1"/>
+    <w:lsdException w:name="Table Columns 4" w:semiHidden="1" w:unhideWhenUsed="1"/>
+    <w:lsdException w:name="Table Columns 5" w:semiHidden="1" w:unhideWhenUsed="1"/>
+    <w:lsdException w:name="Table Grid 1" w:semiHidden="1" w:unhideWhenUsed="1"/>
+    <w:lsdException w:name="Table Grid 2" w:semiHidden="1" w:unhideWhenUsed="1"/>
+    <w:lsdException w:name="Table Grid 3" w:semiHidden="1" w:unhideWhenUsed="1"/>
+    <w:lsdException w:name="Table Grid 4" w:semiHidden="1" w:unhideWhenUsed="1"/>
+    <w:lsdException w:name="Table Grid 5" w:semiHidden="1" w:unhideWhenUsed="1"/>
+    <w:lsdException w:name="Table Grid 6" w:semiHidden="1" w:unhideWhenUsed="1"/>
+    <w:lsdException w:name="Table Grid 7" w:semiHidden="1" w:unhideWhenUsed="1"/>
+    <w:lsdException w:name="Table Grid 8" w:semiHidden="1" w:unhideWhenUsed="1"/>
+    <w:lsdException w:name="Table List 1" w:semiHidden="1" w:unhideWhenUsed="1"/>
+    <w:lsdException w:name="Table List 2" w:semiHidden="1" w:unhideWhenUsed="1"/>
+    <w:lsdException w:name="Table List 3" w:semiHidden="1" w:unhideWhenUsed="1"/>
+    <w:lsdException w:name="Table List 4" w:semiHidden="1" w:unhideWhenUsed="1"/>
+    <w:lsdException w:name="Table List 5" w:semiHidden="1" w:unhideWhenUsed="1"/>
+    <w:lsdException w:name="Table List 6" w:semiHidden="1" w:unhideWhenUsed="1"/>
+    <w:lsdException w:name="Table List 7" w:semiHidden="1" w:unhideWhenUsed="1"/>
+    <w:lsdException w:name="Table List 8" w:semiHidden="1" w:unhideWhenUsed="1"/>
+    <w:lsdException w:name="Table 3D effects 1" w:semiHidden="1" w:unhideWhenUsed="1"/>
+    <w:lsdException w:name="Table 3D effects 2" w:semiHidden="1" w:unhideWhenUsed="1"/>
+    <w:lsdException w:name="Table 3D effects 3" w:semiHidden="1" w:unhideWhenUsed="1"/>
+    <w:lsdException w:name="Table Contemporary" w:semiHidden="1" w:unhideWhenUsed="1"/>
+    <w:lsdException w:name="Table Elegant" w:semiHidden="1" w:unhideWhenUsed="1"/>
+    <w:lsdException w:name="Table Professional" w:semiHidden="1" w:unhideWhenUsed="1"/>
+    <w:lsdException w:name="Table Subtle 1" w:semiHidden="1" w:unhideWhenUsed="1"/>
+    <w:lsdException w:name="Table Subtle 2" w:semiHidden="1" w:unhideWhenUsed="1"/>
+    <w:lsdException w:name="Table Web 1" w:semiHidden="1" w:unhideWhenUsed="1"/>
+    <w:lsdException w:name="Table Web 2" w:semiHidden="1" w:unhideWhenUsed="1"/>
+    <w:lsdException w:name="Table Web 3" w:semiHidden="1" w:unhideWhenUsed="1"/>
+    <w:lsdException w:name="Balloon Text" w:semiHidden="1" w:unhideWhenUsed="1"/>
+    <w:lsdException w:name="Table Grid" w:uiPriority="39"/>
+    <w:lsdException w:name="Table Theme" w:semiHidden="1" w:unhideWhenUsed="1"/>
+    <w:lsdException w:name="Note Level 1" w:semiHidden="1" w:unhideWhenUsed="1"/>
+    <w:lsdException w:name="Note Level 2" w:semiHidden="1" w:unhideWhenUsed="1"/>
+    <w:lsdException w:name="Note Level 3" w:semiHidden="1" w:unhideWhenUsed="1"/>
+    <w:lsdException w:name="Note Level 4" w:semiHidden="1" w:unhideWhenUsed="1"/>
+    <w:lsdException w:name="Note Level 5" w:semiHidden="1" w:unhideWhenUsed="1"/>
+    <w:lsdException w:name="Note Level 6" w:semiHidden="1" w:unhideWhenUsed="1"/>
+    <w:lsdException w:name="Note Level 7" w:semiHidden="1" w:unhideWhenUsed="1"/>
+    <w:lsdException w:name="Note Level 8" w:semiHidden="1" w:unhideWhenUsed="1"/>
+    <w:lsdException w:name="Note Level 9" w:semiHidden="1" w:unhideWhenUsed="1"/>
+    <w:lsdException w:name="Placeholder Text" w:semiHidden="1"/>
+    <w:lsdException w:name="No Spacing" w:uiPriority="1" w:qFormat="1"/>
+    <w:lsdException w:name="Light Shading" w:uiPriority="60"/>
+    <w:lsdException w:name="Light List" w:uiPriority="61"/>
+    <w:lsdException w:name="Light Grid" w:uiPriority="62"/>
+    <w:lsdException w:name="Medium Shading 1" w:uiPriority="63"/>
+    <w:lsdException w:name="Medium Shading 2" w:uiPriority="64"/>
+    <w:lsdException w:name="Medium List 1" w:uiPriority="65"/>
+    <w:lsdException w:name="Medium List 2" w:uiPriority="66"/>
+    <w:lsdException w:name="Medium Grid 1" w:uiPriority="67"/>
+    <w:lsdException w:name="Medium Grid 2" w:uiPriority="68"/>
+    <w:lsdException w:name="Medium Grid 3" w:uiPriority="69"/>
+    <w:lsdException w:name="Dark List" w:uiPriority="70"/>
+    <w:lsdException w:name="Colorful Shading" w:uiPriority="71"/>
+    <w:lsdException w:name="Colorful List" w:uiPriority="72"/>
+    <w:lsdException w:name="Colorful Grid" w:uiPriority="73"/>
+    <w:lsdException w:name="Light Shading Accent 1" w:uiPriority="60"/>
+    <w:lsdException w:name="Light List Accent 1" w:uiPriority="61"/>
+    <w:lsdException w:name="Light Grid Accent 1" w:uiPriority="62"/>
+    <w:lsdException w:name="Medium Shading 1 Accent 1" w:uiPriority="63"/>
+    <w:lsdException w:name="Medium Shading 2 Accent 1" w:uiPriority="64"/>
+    <w:lsdException w:name="Medium List 1 Accent 1" w:uiPriority="65"/>
+    <w:lsdException w:name="Revision" w:semiHidden="1"/>
+    <w:lsdException w:name="List Paragraph" w:uiPriority="34" w:qFormat="1"/>
+    <w:lsdException w:name="Quote" w:uiPriority="29" w:qFormat="1"/>
+    <w:lsdException w:name="Intense Quote" w:uiPriority="30" w:qFormat="1"/>
+    <w:lsdException w:name="Medium List 2 Accent 1" w:uiPriority="66"/>
+    <w:lsdException w:name="Medium Grid 1 Accent 1" w:uiPriority="67"/>
+    <w:lsdException w:name="Medium Grid 2 Accent 1" w:uiPriority="68"/>
+    <w:lsdException w:name="Medium Grid 3 Accent 1" w:uiPriority="69"/>
+    <w:lsdException w:name="Dark List Accent 1" w:uiPriority="70"/>
+    <w:lsdException w:name="Colorful Shading Accent 1" w:uiPriority="71"/>
+    <w:lsdException w:name="Colorful List Accent 1" w:uiPriority="72"/>
+    <w:lsdException w:name="Colorful Grid Accent 1" w:uiPriority="73"/>
+    <w:lsdException w:name="Light Shading Accent 2" w:uiPriority="60"/>
+    <w:lsdException w:name="Light List Accent 2" w:uiPriority="61"/>
+    <w:lsdException w:name="Light Grid Accent 2" w:uiPriority="62"/>
+    <w:lsdException w:name="Medium Shading 1 Accent 2" w:uiPriority="63"/>
+    <w:lsdException w:name="Medium Shading 2 Accent 2" w:uiPriority="64"/>
+    <w:lsdException w:name="Medium List 1 Accent 2" w:uiPriority="65"/>
+    <w:lsdException w:name="Medium List 2 Accent 2" w:uiPriority="66"/>
+    <w:lsdException w:name="Medium Grid 1 Accent 2" w:uiPriority="67"/>
+    <w:lsdException w:name="Medium Grid 2 Accent 2" w:uiPriority="68"/>
+    <w:lsdException w:name="Medium Grid 3 Accent 2" w:uiPriority="69"/>
+    <w:lsdException w:name="Dark List Accent 2" w:uiPriority="70"/>
+    <w:lsdException w:name="Colorful Shading Accent 2" w:uiPriority="71"/>
+    <w:lsdException w:name="Colorful List Accent 2" w:uiPriority="72"/>
+    <w:lsdException w:name="Colorful Grid Accent 2" w:uiPriority="73"/>
+    <w:lsdException w:name="Light Shading Accent 3" w:uiPriority="60"/>
+    <w:lsdException w:name="Light List Accent 3" w:uiPriority="61"/>
+    <w:lsdException w:name="Light Grid Accent 3" w:uiPriority="62"/>
+    <w:lsdException w:name="Medium Shading 1 Accent 3" w:uiPriority="63"/>
+    <w:lsdException w:name="Medium Shading 2 Accent 3" w:uiPriority="64"/>
+    <w:lsdException w:name="Medium List 1 Accent 3" w:uiPriority="65"/>
+    <w:lsdException w:name="Medium List 2 Accent 3" w:uiPriority="66"/>
+    <w:lsdException w:name="Medium Grid 1 Accent 3" w:uiPriority="67"/>
+    <w:lsdException w:name="Medium Grid 2 Accent 3" w:uiPriority="68"/>
+    <w:lsdException w:name="Medium Grid 3 Accent 3" w:uiPriority="69"/>
+    <w:lsdException w:name="Dark List Accent 3" w:uiPriority="70"/>
+    <w:lsdException w:name="Colorful Shading Accent 3" w:uiPriority="71"/>
+    <w:lsdException w:name="Colorful List Accent 3" w:uiPriority="72"/>
+    <w:lsdException w:name="Colorful Grid Accent 3" w:uiPriority="73"/>
+    <w:lsdException w:name="Light Shading Accent 4" w:uiPriority="60"/>
+    <w:lsdException w:name="Light List Accent 4" w:uiPriority="61"/>
+    <w:lsdException w:name="Light Grid Accent 4" w:uiPriority="62"/>
+    <w:lsdException w:name="Medium Shading 1 Accent 4" w:uiPriority="63"/>
+    <w:lsdException w:name="Medium Shading 2 Accent 4" w:uiPriority="64"/>
+    <w:lsdException w:name="Medium List 1 Accent 4" w:uiPriority="65"/>
+    <w:lsdException w:name="Medium List 2 Accent 4" w:uiPriority="66"/>
+    <w:lsdException w:name="Medium Grid 1 Accent 4" w:uiPriority="67"/>
+    <w:lsdException w:name="Medium Grid 2 Accent 4" w:uiPriority="68"/>
+    <w:lsdException w:name="Medium Grid 3 Accent 4" w:uiPriority="69"/>
+    <w:lsdException w:name="Dark List Accent 4" w:uiPriority="70"/>
+    <w:lsdException w:name="Colorful Shading Accent 4" w:uiPriority="71"/>
+    <w:lsdException w:name="Colorful List Accent 4" w:uiPriority="72"/>
+    <w:lsdException w:name="Colorful Grid Accent 4" w:uiPriority="73"/>
+    <w:lsdException w:name="Light Shading Accent 5" w:uiPriority="60"/>
+    <w:lsdException w:name="Light List Accent 5" w:uiPriority="61"/>
+    <w:lsdException w:name="Light Grid Accent 5" w:uiPriority="62"/>
+    <w:lsdException w:name="Medium Shading 1 Accent 5" w:uiPriority="63"/>
+    <w:lsdException w:name="Medium Shading 2 Accent 5" w:uiPriority="64"/>
+    <w:lsdException w:name="Medium List 1 Accent 5" w:uiPriority="65"/>
+    <w:lsdException w:name="Medium List 2 Accent 5" w:uiPriority="66"/>
+    <w:lsdException w:name="Medium Grid 1 Accent 5" w:uiPriority="67"/>
+    <w:lsdException w:name="Medium Grid 2 Accent 5" w:uiPriority="68"/>
+    <w:lsdException w:name="Medium Grid 3 Accent 5" w:uiPriority="69"/>
+    <w:lsdException w:name="Dark List Accent 5" w:uiPriority="70"/>
+    <w:lsdException w:name="Colorful Shading Accent 5" w:uiPriority="71"/>
+    <w:lsdException w:name="Colorful List Accent 5" w:uiPriority="72"/>
+    <w:lsdException w:name="Colorful Grid Accent 5" w:uiPriority="73"/>
+    <w:lsdException w:name="Light Shading Accent 6" w:uiPriority="60"/>
+    <w:lsdException w:name="Light List Accent 6" w:uiPriority="61"/>
+    <w:lsdException w:name="Light Grid Accent 6" w:uiPriority="62"/>
+    <w:lsdException w:name="Medium Shading 1 Accent 6" w:uiPriority="63"/>
+    <w:lsdException w:name="Medium Shading 2 Accent 6" w:uiPriority="64"/>
+    <w:lsdException w:name="Medium List 1 Accent 6" w:uiPriority="65"/>
+    <w:lsdException w:name="Medium List 2 Accent 6" w:uiPriority="66"/>
+    <w:lsdException w:name="Medium Grid 1 Accent 6" w:uiPriority="67"/>
+    <w:lsdException w:name="Medium Grid 2 Accent 6" w:uiPriority="68"/>
+    <w:lsdException w:name="Medium Grid 3 Accent 6" w:uiPriority="69"/>
+    <w:lsdException w:name="Dark List Accent 6" w:uiPriority="70"/>
+    <w:lsdException w:name="Colorful Shading Accent 6" w:uiPriority="71"/>
+    <w:lsdException w:name="Colorful List Accent 6" w:uiPriority="72"/>
+    <w:lsdException w:name="Colorful Grid Accent 6" w:uiPriority="73"/>
+    <w:lsdException w:name="Subtle Emphasis" w:uiPriority="19" w:qFormat="1"/>
+    <w:lsdException w:name="Intense Emphasis" w:uiPriority="21" w:qFormat="1"/>
+    <w:lsdException w:name="Subtle Reference" w:uiPriority="31" w:qFormat="1"/>
+    <w:lsdException w:name="Intense Reference" w:uiPriority="32" w:qFormat="1"/>
+    <w:lsdException w:name="Book Title" w:uiPriority="33" w:qFormat="1"/>
+    <w:lsdException w:name="Bibliography" w:semiHidden="1" w:uiPriority="37" w:unhideWhenUsed="1"/>
+    <w:lsdException w:name="TOC Heading" w:semiHidden="1" w:uiPriority="39" w:unhideWhenUsed="1" w:qFormat="1"/>
+    <w:lsdException w:name="Plain Table 1" w:uiPriority="41"/>
+    <w:lsdException w:name="Plain Table 2" w:uiPriority="42"/>
+    <w:lsdException w:name="Plain Table 3" w:uiPriority="43"/>
+    <w:lsdException w:name="Plain Table 4" w:uiPriority="44"/>
+    <w:lsdException w:name="Plain Table 5" w:uiPriority="45"/>
+    <w:lsdException w:name="Grid Table Light" w:uiPriority="40"/>
+    <w:lsdException w:name="Grid Table 1 Light" w:uiPriority="46"/>
+    <w:lsdException w:name="Grid Table 2" w:uiPriority="47"/>
+    <w:lsdException w:name="Grid Table 3" w:uiPriority="48"/>
+    <w:lsdException w:name="Grid Table 4" w:uiPriority="49"/>
+    <w:lsdException w:name="Grid Table 5 Dark" w:uiPriority="50"/>
+    <w:lsdException w:name="Grid Table 6 Colorful" w:uiPriority="51"/>
+    <w:lsdException w:name="Grid Table 7 Colorful" w:uiPriority="52"/>
+    <w:lsdException w:name="Grid Table 1 Light Accent 1" w:uiPriority="46"/>
+    <w:lsdException w:name="Grid Table 2 Accent 1" w:uiPriority="47"/>
+    <w:lsdException w:name="Grid Table 3 Accent 1" w:uiPriority="48"/>
+    <w:lsdException w:name="Grid Table 4 Accent 1" w:uiPriority="49"/>
+    <w:lsdException w:name="Grid Table 5 Dark Accent 1" w:uiPriority="50"/>
+    <w:lsdException w:name="Grid Table 6 Colorful Accent 1" w:uiPriority="51"/>
+    <w:lsdException w:name="Grid Table 7 Colorful Accent 1" w:uiPriority="52"/>
+    <w:lsdException w:name="Grid Table 1 Light Accent 2" w:uiPriority="46"/>
+    <w:lsdException w:name="Grid Table 2 Accent 2" w:uiPriority="47"/>
+    <w:lsdException w:name="Grid Table 3 Accent 2" w:uiPriority="48"/>
+    <w:lsdException w:name="Grid Table 4 Accent 2" w:uiPriority="49"/>
+    <w:lsdException w:name="Grid Table 5 Dark Accent 2" w:uiPriority="50"/>
+    <w:lsdException w:name="Grid Table 6 Colorful Accent 2" w:uiPriority="51"/>
+    <w:lsdException w:name="Grid Table 7 Colorful Accent 2" w:uiPriority="52"/>
+    <w:lsdException w:name="Grid Table 1 Light Accent 3" w:uiPriority="46"/>
+    <w:lsdException w:name="Grid Table 2 Accent 3" w:uiPriority="47"/>
+    <w:lsdException w:name="Grid Table 3 Accent 3" w:uiPriority="48"/>
+    <w:lsdException w:name="Grid Table 4 Accent 3" w:uiPriority="49"/>
+    <w:lsdException w:name="Grid Table 5 Dark Accent 3" w:uiPriority="50"/>
+    <w:lsdException w:name="Grid Table 6 Colorful Accent 3" w:uiPriority="51"/>
+    <w:lsdException w:name="Grid Table 7 Colorful Accent 3" w:uiPriority="52"/>
+    <w:lsdException w:name="Grid Table 1 Light Accent 4" w:uiPriority="46"/>
+    <w:lsdException w:name="Grid Table 2 Accent 4" w:uiPriority="47"/>
+    <w:lsdException w:name="Grid Table 3 Accent 4" w:uiPriority="48"/>
+    <w:lsdException w:name="Grid Table 4 Accent 4" w:uiPriority="49"/>
+    <w:lsdException w:name="Grid Table 5 Dark Accent 4" w:uiPriority="50"/>
+    <w:lsdException w:name="Grid Table 6 Colorful Accent 4" w:uiPriority="51"/>
+    <w:lsdException w:name="Grid Table 7 Colorful Accent 4" w:uiPriority="52"/>
+    <w:lsdException w:name="Grid Table 1 Light Accent 5" w:uiPriority="46"/>
+    <w:lsdException w:name="Grid Table 2 Accent 5" w:uiPriority="47"/>
+    <w:lsdException w:name="Grid Table 3 Accent 5" w:uiPriority="48"/>
+    <w:lsdException w:name="Grid Table 4 Accent 5" w:uiPriority="49"/>
+    <w:lsdException w:name="Grid Table 5 Dark Accent 5" w:uiPriority="50"/>
+    <w:lsdException w:name="Grid Table 6 Colorful Accent 5" w:uiPriority="51"/>
+    <w:lsdException w:name="Grid Table 7 Colorful Accent 5" w:uiPriority="52"/>
+    <w:lsdException w:name="Grid Table 1 Light Accent 6" w:uiPriority="46"/>
+    <w:lsdException w:name="Grid Table 2 Accent 6" w:uiPriority="47"/>
+    <w:lsdException w:name="Grid Table 3 Accent 6" w:uiPriority="48"/>
+    <w:lsdException w:name="Grid Table 4 Accent 6" w:uiPriority="49"/>
+    <w:lsdException w:name="Grid Table 5 Dark Accent 6" w:uiPriority="50"/>
+    <w:lsdException w:name="Grid Table 6 Colorful Accent 6" w:uiPriority="51"/>
+    <w:lsdException w:name="Grid Table 7 Colorful Accent 6" w:uiPriority="52"/>
+    <w:lsdException w:name="List Table 1 Light" w:uiPriority="46"/>
+    <w:lsdException w:name="List Table 2" w:uiPriority="47"/>
+    <w:lsdException w:name="List Table 3" w:uiPriority="48"/>
+    <w:lsdException w:name="List Table 4" w:uiPriority="49"/>
+    <w:lsdException w:name="List Table 5 Dark" w:uiPriority="50"/>
+    <w:lsdException w:name="List Table 6 Colorful" w:uiPriority="51"/>
+    <w:lsdException w:name="List Table 7 Colorful" w:uiPriority="52"/>
+    <w:lsdException w:name="List Table 1 Light Accent 1" w:uiPriority="46"/>
+    <w:lsdException w:name="List Table 2 Accent 1" w:uiPriority="47"/>
+    <w:lsdException w:name="List Table 3 Accent 1" w:uiPriority="48"/>
+    <w:lsdException w:name="List Table 4 Accent 1" w:uiPriority="49"/>
+    <w:lsdException w:name="List Table 5 Dark Accent 1" w:uiPriority="50"/>
+    <w:lsdException w:name="List Table 6 Colorful Accent 1" w:uiPriority="51"/>
+    <w:lsdException w:name="List Table 7 Colorful Accent 1" w:uiPriority="52"/>
+    <w:lsdException w:name="List Table 1 Light Accent 2" w:uiPriority="46"/>
+    <w:lsdException w:name="List Table 2 Accent 2" w:uiPriority="47"/>
+    <w:lsdException w:name="List Table 3 Accent 2" w:uiPriority="48"/>
+    <w:lsdException w:name="List Table 4 Accent 2" w:uiPriority="49"/>
+    <w:lsdException w:name="List Table 5 Dark Accent 2" w:uiPriority="50"/>
+    <w:lsdException w:name="List Table 6 Colorful Accent 2" w:uiPriority="51"/>
+    <w:lsdException w:name="List Table 7 Colorful Accent 2" w:uiPriority="52"/>
+    <w:lsdException w:name="List Table 1 Light Accent 3" w:uiPriority="46"/>
+    <w:lsdException w:name="List Table 2 Accent 3" w:uiPriority="47"/>
+    <w:lsdException w:name="List Table 3 Accent 3" w:uiPriority="48"/>
+    <w:lsdException w:name="List Table 4 Accent 3" w:uiPriority="49"/>
+    <w:lsdException w:name="List Table 5 Dark Accent 3" w:uiPriority="50"/>
+    <w:lsdException w:name="List Table 6 Colorful Accent 3" w:uiPriority="51"/>
+    <w:lsdException w:name="List Table 7 Colorful Accent 3" w:uiPriority="52"/>
+    <w:lsdException w:name="List Table 1 Light Accent 4" w:uiPriority="46"/>
+    <w:lsdException w:name="List Table 2 Accent 4" w:uiPriority="47"/>
+    <w:lsdException w:name="List Table 3 Accent 4" w:uiPriority="48"/>
+    <w:lsdException w:name="List Table 4 Accent 4" w:uiPriority="49"/>
+    <w:lsdException w:name="List Table 5 Dark Accent 4" w:uiPriority="50"/>
+    <w:lsdException w:name="List Table 6 Colorful Accent 4" w:uiPriority="51"/>
+    <w:lsdException w:name="List Table 7 Colorful Accent 4" w:uiPriority="52"/>
+    <w:lsdException w:name="List Table 1 Light Accent 5" w:uiPriority="46"/>
+    <w:lsdException w:name="List Table 2 Accent 5" w:uiPriority="47"/>
+    <w:lsdException w:name="List Table 3 Accent 5" w:uiPriority="48"/>
+    <w:lsdException w:name="List Table 4 Accent 5" w:uiPriority="49"/>
+    <w:lsdException w:name="List Table 5 Dark Accent 5" w:uiPriority="50"/>
+    <w:lsdException w:name="List Table 6 Colorful Accent 5" w:uiPriority="51"/>
+    <w:lsdException w:name="List Table 7 Colorful Accent 5" w:uiPriority="52"/>
+    <w:lsdException w:name="List Table 1 Light Accent 6" w:uiPriority="46"/>
+    <w:lsdException w:name="List Table 2 Accent 6" w:uiPriority="47"/>
+    <w:lsdException w:name="List Table 3 Accent 6" w:uiPriority="48"/>
+    <w:lsdException w:name="List Table 4 Accent 6" w:uiPriority="49"/>
+    <w:lsdException w:name="List Table 5 Dark Accent 6" w:uiPriority="50"/>
+    <w:lsdException w:name="List Table 6 Colorful Accent 6" w:uiPriority="51"/>
+    <w:lsdException w:name="List Table 7 Colorful Accent 6" w:uiPriority="52"/>
+    <w:lsdException w:name="Mention" w:semiHidden="1" w:unhideWhenUsed="1"/>
+    <w:lsdException w:name="Smart Hyperlink" w:semiHidden="1" w:unhideWhenUsed="1"/>
+  </w:latentStyles>
+  <w:style w:type="paragraph" w:default="1" w:styleId="Normal">
+    <w:name w:val="Normal"/>
+    <w:uiPriority w:val="1"/>
+    <w:qFormat/>
+  </w:style>
+  <w:style w:type="character" w:default="1" w:styleId="DefaultParagraphFont">
     <w:name w:val="Default Paragraph Font"/>
     <w:uiPriority w:val="1"/>
     <w:semiHidden/>
     <w:unhideWhenUsed/>
   </w:style>
-  <w:style w:styleId="TableNormal" w:default="1" w:type="table">
-    <w:name w:val="Table Normal"/>
-    <w:uiPriority w:val="2"/>
+  <w:style w:type="table" w:default="1" w:styleId="TableNormal">
+    <w:name w:val="Normal Table"/>
+    <w:uiPriority w:val="99"/>
     <w:semiHidden/>
     <w:unhideWhenUsed/>
-    <w:qFormat/>
     <w:tblPr>
       <w:tblInd w:w="0" w:type="dxa"/>
       <w:tblCellMar>
         <w:top w:w="0" w:type="dxa"/>
-        <w:left w:w="0" w:type="dxa"/>
+        <w:left w:w="108" w:type="dxa"/>
         <w:bottom w:w="0" w:type="dxa"/>
-        <w:right w:w="0" w:type="dxa"/>
+        <w:right w:w="108" w:type="dxa"/>
       </w:tblCellMar>
     </w:tblPr>
   </w:style>
-  <w:style w:styleId="NoList" w:default="1" w:type="numbering">
+  <w:style w:type="numbering" w:default="1" w:styleId="NoList">
     <w:name w:val="No List"/>
     <w:uiPriority w:val="99"/>
     <w:semiHidden/>
     <w:unhideWhenUsed/>
   </w:style>
-  <w:style w:default="1" w:styleId="Normal" w:type="paragraph">
-    <w:name w:val="Normal"/>
-    <w:uiPriority w:val="1"/>
-    <w:qFormat/>
-    <w:pPr/>
-    <w:rPr/>
-  </w:style>
-  <w:style w:styleId="BodyText" w:type="paragraph">
+  <w:style w:type="paragraph" w:styleId="BodyText">
     <w:name w:val="Body Text"/>
     <w:basedOn w:val="Normal"/>
     <w:uiPriority w:val="1"/>
     <w:qFormat/>
-    <w:pPr/>
     <w:rPr>
-      <w:rFonts w:ascii="Times New Roman" w:hAnsi="Times New Roman" w:eastAsia="Times New Roman"/>
+      <w:rFonts w:ascii="Times New Roman" w:eastAsia="Times New Roman" w:hAnsi="Times New Roman"/>
       <w:sz w:val="24"/>
       <w:szCs w:val="24"/>
     </w:rPr>
   </w:style>
-  <w:style w:styleId="ListParagraph" w:type="paragraph">
+  <w:style w:type="paragraph" w:styleId="ListParagraph">
     <w:name w:val="List Paragraph"/>
     <w:basedOn w:val="Normal"/>
     <w:uiPriority w:val="1"/>
     <w:qFormat/>
-    <w:pPr/>
-    <w:rPr/>
   </w:style>
-  <w:style w:styleId="TableParagraph" w:type="paragraph">
+  <w:style w:type="paragraph" w:customStyle="1" w:styleId="TableParagraph">
     <w:name w:val="Table Paragraph"/>
     <w:basedOn w:val="Normal"/>
     <w:uiPriority w:val="1"/>
     <w:qFormat/>
-    <w:pPr/>
-    <w:rPr/>
   </w:style>
 </w:styles>
 </file>

</xml_diff>